<commit_message>
More updates on interfaces
</commit_message>
<xml_diff>
--- a/Interfaces - Elliot.docx
+++ b/Interfaces - Elliot.docx
@@ -5,100 +5,836 @@
     <w:p>
       <w:pPr>
         <w:rPr>
+          <w:b/>
+        </w:rPr>
+      </w:pPr>
+      <w:r>
+        <w:rPr>
+          <w:b/>
+        </w:rPr>
+        <w:t xml:space="preserve">3.0 </w:t>
+      </w:r>
+      <w:r>
+        <w:rPr>
+          <w:b/>
+        </w:rPr>
+        <w:t>Interfaces</w:t>
+      </w:r>
+    </w:p>
+    <w:p>
+      <w:pPr>
+        <w:rPr>
+          <w:b/>
+        </w:rPr>
+      </w:pPr>
+      <w:r>
+        <w:rPr>
+          <w:b/>
+        </w:rPr>
+        <w:t xml:space="preserve">3.1 </w:t>
+      </w:r>
+      <w:r>
+        <w:rPr>
+          <w:b/>
+        </w:rPr>
+        <w:t>U</w:t>
+      </w:r>
+      <w:r>
+        <w:rPr>
+          <w:b/>
+        </w:rPr>
+        <w:t>ser interfaces</w:t>
+      </w:r>
+    </w:p>
+    <w:p>
+      <w:pPr>
+        <w:rPr>
           <w:u w:val="single"/>
+          <w:lang w:eastAsia="en-GB"/>
         </w:rPr>
       </w:pPr>
       <w:r>
         <w:rPr>
           <w:u w:val="single"/>
-        </w:rPr>
-        <w:t>Interfaces</w:t>
-      </w:r>
-    </w:p>
-    <w:p>
-      <w:r>
-        <w:t>Describe the logical characteristics of each interface between the software</w:t>
-      </w:r>
-      <w:r>
+          <w:lang w:eastAsia="en-GB"/>
+        </w:rPr>
+        <w:t>Design</w:t>
+      </w:r>
+    </w:p>
+    <w:p>
+      <w:pPr>
+        <w:rPr>
+          <w:lang w:eastAsia="en-GB"/>
+        </w:rPr>
+      </w:pPr>
+      <w:r>
+        <w:rPr>
+          <w:lang w:eastAsia="en-GB"/>
+        </w:rPr>
+        <w:t xml:space="preserve">The user interface is to be designed in a simplistic manner in order </w:t>
+      </w:r>
+      <w:r>
+        <w:rPr>
+          <w:lang w:eastAsia="en-GB"/>
+        </w:rPr>
+        <w:t xml:space="preserve">reduce the </w:t>
+      </w:r>
+      <w:r>
+        <w:rPr>
+          <w:lang w:eastAsia="en-GB"/>
+        </w:rPr>
+        <w:t xml:space="preserve">learning curve of the system. Thanks to controls in the UI following a similar layout to similar existing systems, staff should have little difficulties transferring their knowledge of previously used systems. </w:t>
+      </w:r>
+    </w:p>
+    <w:p>
+      <w:pPr>
+        <w:rPr>
+          <w:lang w:eastAsia="en-GB"/>
+        </w:rPr>
+      </w:pPr>
+      <w:r>
+        <w:rPr>
+          <w:lang w:eastAsia="en-GB"/>
+        </w:rPr>
+        <w:t>Controls such as buttons will have black outlines to provide clarity in their purpose and location as well as allow colour blind users to distinguish them from other controls.</w:t>
+      </w:r>
+      <w:r>
+        <w:rPr>
+          <w:lang w:eastAsia="en-GB"/>
+        </w:rPr>
+        <w:t xml:space="preserve"> Any of these controls which are used on multiple pages will be situated in the same location for each page</w:t>
+      </w:r>
+      <w:r>
+        <w:rPr>
+          <w:lang w:eastAsia="en-GB"/>
+        </w:rPr>
         <w:t xml:space="preserve"> </w:t>
       </w:r>
       <w:r>
-        <w:t>product and the users, and any external systems. This may include sample</w:t>
-      </w:r>
-      <w:r>
+        <w:rPr>
+          <w:lang w:eastAsia="en-GB"/>
+        </w:rPr>
+        <w:t>to</w:t>
+      </w:r>
+      <w:r>
+        <w:rPr>
+          <w:lang w:eastAsia="en-GB"/>
+        </w:rPr>
+        <w:t xml:space="preserve"> be consistent, further reducing </w:t>
+      </w:r>
+      <w:r>
+        <w:rPr>
+          <w:lang w:eastAsia="en-GB"/>
+        </w:rPr>
+        <w:t>cognitive</w:t>
+      </w:r>
+      <w:r>
+        <w:rPr>
+          <w:lang w:eastAsia="en-GB"/>
+        </w:rPr>
+        <w:t xml:space="preserve"> load for the user. </w:t>
+      </w:r>
+    </w:p>
+    <w:p>
+      <w:r>
+        <w:t xml:space="preserve">Each page of the system will have a distinguishable help button. Clicking on this button will </w:t>
+      </w:r>
+      <w:r>
+        <w:t xml:space="preserve">open </w:t>
+      </w:r>
+      <w:r>
+        <w:t xml:space="preserve">a popup describing the purpose of the page and of any ambiguous elements it may contain. </w:t>
+      </w:r>
+    </w:p>
+    <w:p/>
+    <w:p>
+      <w:pPr>
+        <w:rPr>
+          <w:u w:val="single"/>
+        </w:rPr>
+      </w:pPr>
+      <w:r>
+        <w:rPr>
+          <w:u w:val="single"/>
+        </w:rPr>
+        <w:t>Colour Palette</w:t>
+      </w:r>
+    </w:p>
+    <w:p>
+      <w:pPr>
+        <w:jc w:val="center"/>
+        <w:rPr>
+          <w:lang w:eastAsia="en-GB"/>
+        </w:rPr>
+      </w:pPr>
+      <w:r>
+        <w:rPr>
+          <w:lang w:eastAsia="en-GB"/>
+        </w:rPr>
+        <w:t>S</w:t>
+      </w:r>
+      <w:r>
+        <w:rPr>
+          <w:lang w:eastAsia="en-GB"/>
+        </w:rPr>
+        <w:t>urface &amp; background</w:t>
+      </w:r>
+      <w:r>
+        <w:rPr>
+          <w:lang w:eastAsia="en-GB"/>
+        </w:rPr>
+        <w:t xml:space="preserve"> colours</w:t>
+      </w:r>
+    </w:p>
+    <w:p>
+      <w:pPr>
+        <w:jc w:val="center"/>
+        <w:rPr>
+          <w:lang w:eastAsia="en-GB"/>
+        </w:rPr>
+      </w:pPr>
+      <w:r>
+        <w:rPr>
+          <w:noProof/>
+        </w:rPr>
+        <w:drawing>
+          <wp:inline distT="0" distB="0" distL="0" distR="0" wp14:anchorId="4B2171AA" wp14:editId="7939FD70">
+            <wp:extent cx="2530800" cy="1080000"/>
+            <wp:effectExtent l="0" t="0" r="3175" b="6350"/>
+            <wp:docPr id="1" name="Picture 1"/>
+            <wp:cNvGraphicFramePr>
+              <a:graphicFrameLocks xmlns:a="http://schemas.openxmlformats.org/drawingml/2006/main" noChangeAspect="1"/>
+            </wp:cNvGraphicFramePr>
+            <a:graphic xmlns:a="http://schemas.openxmlformats.org/drawingml/2006/main">
+              <a:graphicData uri="http://schemas.openxmlformats.org/drawingml/2006/picture">
+                <pic:pic xmlns:pic="http://schemas.openxmlformats.org/drawingml/2006/picture">
+                  <pic:nvPicPr>
+                    <pic:cNvPr id="1" name=""/>
+                    <pic:cNvPicPr/>
+                  </pic:nvPicPr>
+                  <pic:blipFill>
+                    <a:blip r:embed="rId5"/>
+                    <a:stretch>
+                      <a:fillRect/>
+                    </a:stretch>
+                  </pic:blipFill>
+                  <pic:spPr>
+                    <a:xfrm>
+                      <a:off x="0" y="0"/>
+                      <a:ext cx="2530800" cy="1080000"/>
+                    </a:xfrm>
+                    <a:prstGeom prst="rect">
+                      <a:avLst/>
+                    </a:prstGeom>
+                  </pic:spPr>
+                </pic:pic>
+              </a:graphicData>
+            </a:graphic>
+          </wp:inline>
+        </w:drawing>
+      </w:r>
+      <w:r>
+        <w:rPr>
+          <w:noProof/>
+        </w:rPr>
+        <w:drawing>
+          <wp:inline distT="0" distB="0" distL="0" distR="0" wp14:anchorId="56F718B3" wp14:editId="40BCBA35">
+            <wp:extent cx="2541600" cy="1080000"/>
+            <wp:effectExtent l="0" t="0" r="0" b="6350"/>
+            <wp:docPr id="2" name="Picture 2"/>
+            <wp:cNvGraphicFramePr>
+              <a:graphicFrameLocks xmlns:a="http://schemas.openxmlformats.org/drawingml/2006/main" noChangeAspect="1"/>
+            </wp:cNvGraphicFramePr>
+            <a:graphic xmlns:a="http://schemas.openxmlformats.org/drawingml/2006/main">
+              <a:graphicData uri="http://schemas.openxmlformats.org/drawingml/2006/picture">
+                <pic:pic xmlns:pic="http://schemas.openxmlformats.org/drawingml/2006/picture">
+                  <pic:nvPicPr>
+                    <pic:cNvPr id="1" name=""/>
+                    <pic:cNvPicPr/>
+                  </pic:nvPicPr>
+                  <pic:blipFill>
+                    <a:blip r:embed="rId6"/>
+                    <a:stretch>
+                      <a:fillRect/>
+                    </a:stretch>
+                  </pic:blipFill>
+                  <pic:spPr>
+                    <a:xfrm>
+                      <a:off x="0" y="0"/>
+                      <a:ext cx="2541600" cy="1080000"/>
+                    </a:xfrm>
+                    <a:prstGeom prst="rect">
+                      <a:avLst/>
+                    </a:prstGeom>
+                  </pic:spPr>
+                </pic:pic>
+              </a:graphicData>
+            </a:graphic>
+          </wp:inline>
+        </w:drawing>
+      </w:r>
+    </w:p>
+    <w:p>
+      <w:pPr>
+        <w:jc w:val="center"/>
+        <w:rPr>
+          <w:lang w:eastAsia="en-GB"/>
+        </w:rPr>
+      </w:pPr>
+    </w:p>
+    <w:p>
+      <w:pPr>
+        <w:jc w:val="center"/>
+        <w:rPr>
+          <w:lang w:eastAsia="en-GB"/>
+        </w:rPr>
+      </w:pPr>
+      <w:r>
+        <w:rPr>
+          <w:lang w:eastAsia="en-GB"/>
+        </w:rPr>
+        <w:t>Error, message &amp; action colours</w:t>
+      </w:r>
+    </w:p>
+    <w:p>
+      <w:pPr>
+        <w:jc w:val="center"/>
+        <w:rPr>
+          <w:lang w:eastAsia="en-GB"/>
+        </w:rPr>
+      </w:pPr>
+      <w:r>
+        <w:rPr>
+          <w:noProof/>
+        </w:rPr>
+        <w:drawing>
+          <wp:inline distT="0" distB="0" distL="0" distR="0" wp14:anchorId="36F9339E" wp14:editId="758EFB85">
+            <wp:extent cx="2502000" cy="1080000"/>
+            <wp:effectExtent l="0" t="0" r="0" b="6350"/>
+            <wp:docPr id="3" name="Picture 3"/>
+            <wp:cNvGraphicFramePr>
+              <a:graphicFrameLocks xmlns:a="http://schemas.openxmlformats.org/drawingml/2006/main" noChangeAspect="1"/>
+            </wp:cNvGraphicFramePr>
+            <a:graphic xmlns:a="http://schemas.openxmlformats.org/drawingml/2006/main">
+              <a:graphicData uri="http://schemas.openxmlformats.org/drawingml/2006/picture">
+                <pic:pic xmlns:pic="http://schemas.openxmlformats.org/drawingml/2006/picture">
+                  <pic:nvPicPr>
+                    <pic:cNvPr id="1" name=""/>
+                    <pic:cNvPicPr/>
+                  </pic:nvPicPr>
+                  <pic:blipFill>
+                    <a:blip r:embed="rId7"/>
+                    <a:stretch>
+                      <a:fillRect/>
+                    </a:stretch>
+                  </pic:blipFill>
+                  <pic:spPr>
+                    <a:xfrm>
+                      <a:off x="0" y="0"/>
+                      <a:ext cx="2502000" cy="1080000"/>
+                    </a:xfrm>
+                    <a:prstGeom prst="rect">
+                      <a:avLst/>
+                    </a:prstGeom>
+                  </pic:spPr>
+                </pic:pic>
+              </a:graphicData>
+            </a:graphic>
+          </wp:inline>
+        </w:drawing>
+      </w:r>
+      <w:r>
+        <w:rPr>
+          <w:noProof/>
+        </w:rPr>
+        <w:drawing>
+          <wp:inline distT="0" distB="0" distL="0" distR="0" wp14:anchorId="10C3523A" wp14:editId="095411C2">
+            <wp:extent cx="2512800" cy="1080000"/>
+            <wp:effectExtent l="0" t="0" r="1905" b="6350"/>
+            <wp:docPr id="5" name="Picture 5"/>
+            <wp:cNvGraphicFramePr>
+              <a:graphicFrameLocks xmlns:a="http://schemas.openxmlformats.org/drawingml/2006/main" noChangeAspect="1"/>
+            </wp:cNvGraphicFramePr>
+            <a:graphic xmlns:a="http://schemas.openxmlformats.org/drawingml/2006/main">
+              <a:graphicData uri="http://schemas.openxmlformats.org/drawingml/2006/picture">
+                <pic:pic xmlns:pic="http://schemas.openxmlformats.org/drawingml/2006/picture">
+                  <pic:nvPicPr>
+                    <pic:cNvPr id="1" name=""/>
+                    <pic:cNvPicPr/>
+                  </pic:nvPicPr>
+                  <pic:blipFill>
+                    <a:blip r:embed="rId8"/>
+                    <a:stretch>
+                      <a:fillRect/>
+                    </a:stretch>
+                  </pic:blipFill>
+                  <pic:spPr>
+                    <a:xfrm>
+                      <a:off x="0" y="0"/>
+                      <a:ext cx="2512800" cy="1080000"/>
+                    </a:xfrm>
+                    <a:prstGeom prst="rect">
+                      <a:avLst/>
+                    </a:prstGeom>
+                  </pic:spPr>
+                </pic:pic>
+              </a:graphicData>
+            </a:graphic>
+          </wp:inline>
+        </w:drawing>
+      </w:r>
+    </w:p>
+    <w:p>
+      <w:pPr>
+        <w:rPr>
+          <w:lang w:eastAsia="en-GB"/>
+        </w:rPr>
+      </w:pPr>
+    </w:p>
+    <w:p>
+      <w:pPr>
+        <w:rPr>
+          <w:lang w:eastAsia="en-GB"/>
+        </w:rPr>
+      </w:pPr>
+      <w:r>
+        <w:rPr>
+          <w:lang w:eastAsia="en-GB"/>
+        </w:rPr>
+        <w:t xml:space="preserve">The chosen </w:t>
+      </w:r>
+      <w:r>
+        <w:rPr>
+          <w:lang w:eastAsia="en-GB"/>
+        </w:rPr>
+        <w:t>s</w:t>
+      </w:r>
+      <w:r>
+        <w:rPr>
+          <w:lang w:eastAsia="en-GB"/>
+        </w:rPr>
+        <w:t>urface &amp; background colours have been selected as weak toned colours</w:t>
+      </w:r>
+      <w:r>
+        <w:rPr>
+          <w:lang w:eastAsia="en-GB"/>
+        </w:rPr>
+        <w:t xml:space="preserve"> as</w:t>
+      </w:r>
+      <w:r>
+        <w:rPr>
+          <w:lang w:eastAsia="en-GB"/>
+        </w:rPr>
+        <w:t xml:space="preserve"> to not distract the user from more important UI elements. </w:t>
+      </w:r>
+      <w:r>
+        <w:rPr>
+          <w:lang w:eastAsia="en-GB"/>
+        </w:rPr>
+        <w:t>This is important, since users prefer a low cognitive load requirement for identifying the purpose of a UI element.</w:t>
+      </w:r>
+      <w:r>
+        <w:rPr>
+          <w:lang w:eastAsia="en-GB"/>
+        </w:rPr>
         <w:t xml:space="preserve"> </w:t>
       </w:r>
       <w:r>
-        <w:t xml:space="preserve">screen images (consider using </w:t>
-      </w:r>
-      <w:proofErr w:type="spellStart"/>
-      <w:r>
-        <w:t>balsamiq</w:t>
-      </w:r>
-      <w:proofErr w:type="spellEnd"/>
-      <w:r>
-        <w:t xml:space="preserve">!), any GUI standards or </w:t>
-      </w:r>
-      <w:r>
+        <w:rPr>
+          <w:lang w:eastAsia="en-GB"/>
+        </w:rPr>
+        <w:t xml:space="preserve">Two variants of the </w:t>
+      </w:r>
+      <w:r>
+        <w:rPr>
+          <w:lang w:eastAsia="en-GB"/>
+        </w:rPr>
+        <w:t xml:space="preserve">surface &amp; background </w:t>
+      </w:r>
+      <w:r>
+        <w:rPr>
+          <w:lang w:eastAsia="en-GB"/>
+        </w:rPr>
+        <w:t>colour</w:t>
+      </w:r>
+      <w:r>
+        <w:rPr>
+          <w:lang w:eastAsia="en-GB"/>
+        </w:rPr>
+        <w:t>s</w:t>
+      </w:r>
+      <w:r>
+        <w:rPr>
+          <w:lang w:eastAsia="en-GB"/>
+        </w:rPr>
+        <w:t xml:space="preserve"> allow contrast between UI elements, such as distinguishing a</w:t>
+      </w:r>
+      <w:r>
+        <w:rPr>
+          <w:lang w:eastAsia="en-GB"/>
+        </w:rPr>
+        <w:t xml:space="preserve"> background of a UI element and the system background</w:t>
+      </w:r>
+      <w:r>
+        <w:rPr>
+          <w:lang w:eastAsia="en-GB"/>
+        </w:rPr>
+        <w:t>, while keeping the same overall theme consistent.</w:t>
+      </w:r>
+    </w:p>
+    <w:p>
+      <w:pPr>
+        <w:rPr>
+          <w:lang w:eastAsia="en-GB"/>
+        </w:rPr>
+      </w:pPr>
+      <w:r>
+        <w:rPr>
+          <w:lang w:eastAsia="en-GB"/>
+        </w:rPr>
+        <w:t>In contrast, error</w:t>
+      </w:r>
+      <w:r>
+        <w:rPr>
+          <w:lang w:eastAsia="en-GB"/>
+        </w:rPr>
+        <w:t>, message and action</w:t>
+      </w:r>
+      <w:r>
+        <w:rPr>
+          <w:lang w:eastAsia="en-GB"/>
+        </w:rPr>
+        <w:t xml:space="preserve"> colour tones have been chosen as bold colours, which draw users’ attention to important information. </w:t>
+      </w:r>
+    </w:p>
+    <w:p>
+      <w:pPr>
+        <w:rPr>
+          <w:lang w:eastAsia="en-GB"/>
+        </w:rPr>
+      </w:pPr>
+    </w:p>
+    <w:p>
+      <w:pPr>
         <w:rPr>
           <w:u w:val="single"/>
-        </w:rPr>
-        <w:t>product family style guides</w:t>
-      </w:r>
-      <w:r>
-        <w:t xml:space="preserve"> that are to be followed, screen layout constraints,</w:t>
+          <w:lang w:eastAsia="en-GB"/>
+        </w:rPr>
+      </w:pPr>
+      <w:r>
+        <w:rPr>
+          <w:u w:val="single"/>
+          <w:lang w:eastAsia="en-GB"/>
+        </w:rPr>
+        <w:lastRenderedPageBreak/>
+        <w:t xml:space="preserve">GUI </w:t>
+      </w:r>
+      <w:r>
+        <w:rPr>
+          <w:u w:val="single"/>
+          <w:lang w:eastAsia="en-GB"/>
+        </w:rPr>
+        <w:t>Mock-ups</w:t>
+      </w:r>
+    </w:p>
+    <w:p>
+      <w:r>
+        <w:t xml:space="preserve">Below are some example mark-up designs for </w:t>
+      </w:r>
+      <w:r>
+        <w:t>how the system will look and act.</w:t>
+      </w:r>
+    </w:p>
+    <w:p>
+      <w:pPr>
+        <w:rPr>
+          <w:b/>
+        </w:rPr>
+      </w:pPr>
+      <w:r>
+        <w:rPr>
+          <w:b/>
+        </w:rPr>
+        <w:t xml:space="preserve">Login </w:t>
+      </w:r>
+      <w:r>
+        <w:rPr>
+          <w:b/>
+        </w:rPr>
+        <w:t>page</w:t>
+      </w:r>
+    </w:p>
+    <w:p>
+      <w:r>
+        <w:t>This page will be used by users to login to the system. An option for new users to sign up will also be available.</w:t>
+      </w:r>
+    </w:p>
+    <w:p>
+      <w:r>
+        <w:rPr>
+          <w:noProof/>
+        </w:rPr>
+        <w:drawing>
+          <wp:inline distT="0" distB="0" distL="0" distR="0" wp14:anchorId="4009C555" wp14:editId="0535FFCB">
+            <wp:extent cx="5068416" cy="3785870"/>
+            <wp:effectExtent l="0" t="0" r="0" b="5080"/>
+            <wp:docPr id="7" name="Picture 7"/>
+            <wp:cNvGraphicFramePr>
+              <a:graphicFrameLocks xmlns:a="http://schemas.openxmlformats.org/drawingml/2006/main" noChangeAspect="1"/>
+            </wp:cNvGraphicFramePr>
+            <a:graphic xmlns:a="http://schemas.openxmlformats.org/drawingml/2006/main">
+              <a:graphicData uri="http://schemas.openxmlformats.org/drawingml/2006/picture">
+                <pic:pic xmlns:pic="http://schemas.openxmlformats.org/drawingml/2006/picture">
+                  <pic:nvPicPr>
+                    <pic:cNvPr id="1" name=""/>
+                    <pic:cNvPicPr/>
+                  </pic:nvPicPr>
+                  <pic:blipFill>
+                    <a:blip r:embed="rId9"/>
+                    <a:stretch>
+                      <a:fillRect/>
+                    </a:stretch>
+                  </pic:blipFill>
+                  <pic:spPr>
+                    <a:xfrm>
+                      <a:off x="0" y="0"/>
+                      <a:ext cx="5088180" cy="3800633"/>
+                    </a:xfrm>
+                    <a:prstGeom prst="rect">
+                      <a:avLst/>
+                    </a:prstGeom>
+                  </pic:spPr>
+                </pic:pic>
+              </a:graphicData>
+            </a:graphic>
+          </wp:inline>
+        </w:drawing>
+      </w:r>
+    </w:p>
+    <w:p/>
+    <w:p>
+      <w:pPr>
+        <w:rPr>
+          <w:b/>
+        </w:rPr>
+      </w:pPr>
+      <w:r>
+        <w:rPr>
+          <w:b/>
+        </w:rPr>
+        <w:t>Sign up page</w:t>
+      </w:r>
+    </w:p>
+    <w:p>
+      <w:r>
+        <w:t xml:space="preserve">The sign-up page will be used by new users to sign up. Any disclaimer </w:t>
+      </w:r>
+      <w:r>
+        <w:t xml:space="preserve">texts </w:t>
+      </w:r>
+      <w:r>
+        <w:t xml:space="preserve">for users signing up will be displayed here. Users will be required to enter their N number so their account information can be linked with their NTU account. </w:t>
       </w:r>
       <w:r>
         <w:t xml:space="preserve"> </w:t>
       </w:r>
-      <w:r>
-        <w:t>standard buttons and functions (e.g., help) that will appear on every</w:t>
+    </w:p>
+    <w:p/>
+    <w:p>
+      <w:r>
+        <w:rPr>
+          <w:noProof/>
+        </w:rPr>
+        <w:lastRenderedPageBreak/>
+        <w:drawing>
+          <wp:inline distT="0" distB="0" distL="0" distR="0" wp14:anchorId="32BD119A" wp14:editId="37D8D5AD">
+            <wp:extent cx="5731510" cy="4279900"/>
+            <wp:effectExtent l="0" t="0" r="2540" b="6350"/>
+            <wp:docPr id="19" name="Picture 19"/>
+            <wp:cNvGraphicFramePr>
+              <a:graphicFrameLocks xmlns:a="http://schemas.openxmlformats.org/drawingml/2006/main" noChangeAspect="1"/>
+            </wp:cNvGraphicFramePr>
+            <a:graphic xmlns:a="http://schemas.openxmlformats.org/drawingml/2006/main">
+              <a:graphicData uri="http://schemas.openxmlformats.org/drawingml/2006/picture">
+                <pic:pic xmlns:pic="http://schemas.openxmlformats.org/drawingml/2006/picture">
+                  <pic:nvPicPr>
+                    <pic:cNvPr id="1" name=""/>
+                    <pic:cNvPicPr/>
+                  </pic:nvPicPr>
+                  <pic:blipFill>
+                    <a:blip r:embed="rId10"/>
+                    <a:stretch>
+                      <a:fillRect/>
+                    </a:stretch>
+                  </pic:blipFill>
+                  <pic:spPr>
+                    <a:xfrm>
+                      <a:off x="0" y="0"/>
+                      <a:ext cx="5731510" cy="4279900"/>
+                    </a:xfrm>
+                    <a:prstGeom prst="rect">
+                      <a:avLst/>
+                    </a:prstGeom>
+                  </pic:spPr>
+                </pic:pic>
+              </a:graphicData>
+            </a:graphic>
+          </wp:inline>
+        </w:drawing>
+      </w:r>
+    </w:p>
+    <w:p/>
+    <w:p>
+      <w:pPr>
+        <w:rPr>
+          <w:b/>
+        </w:rPr>
+      </w:pPr>
+      <w:r>
+        <w:rPr>
+          <w:b/>
+        </w:rPr>
+        <w:t>Products page</w:t>
+      </w:r>
+    </w:p>
+    <w:p>
+      <w:r>
+        <w:t xml:space="preserve">Once signed in users will be navigated to this page. </w:t>
+      </w:r>
+      <w:r>
+        <w:t xml:space="preserve">From here products can be selected/searched for. A menu bar at the bottom of the page consistent across many screens will be available for navigating around the system. </w:t>
+      </w:r>
+    </w:p>
+    <w:p>
+      <w:r>
+        <w:rPr>
+          <w:noProof/>
+        </w:rPr>
+        <w:lastRenderedPageBreak/>
+        <w:drawing>
+          <wp:inline distT="0" distB="0" distL="0" distR="0" wp14:anchorId="57555E8B" wp14:editId="6D69BECE">
+            <wp:extent cx="5731510" cy="4292600"/>
+            <wp:effectExtent l="0" t="0" r="2540" b="0"/>
+            <wp:docPr id="9" name="Picture 9"/>
+            <wp:cNvGraphicFramePr>
+              <a:graphicFrameLocks xmlns:a="http://schemas.openxmlformats.org/drawingml/2006/main" noChangeAspect="1"/>
+            </wp:cNvGraphicFramePr>
+            <a:graphic xmlns:a="http://schemas.openxmlformats.org/drawingml/2006/main">
+              <a:graphicData uri="http://schemas.openxmlformats.org/drawingml/2006/picture">
+                <pic:pic xmlns:pic="http://schemas.openxmlformats.org/drawingml/2006/picture">
+                  <pic:nvPicPr>
+                    <pic:cNvPr id="1" name=""/>
+                    <pic:cNvPicPr/>
+                  </pic:nvPicPr>
+                  <pic:blipFill>
+                    <a:blip r:embed="rId11"/>
+                    <a:stretch>
+                      <a:fillRect/>
+                    </a:stretch>
+                  </pic:blipFill>
+                  <pic:spPr>
+                    <a:xfrm>
+                      <a:off x="0" y="0"/>
+                      <a:ext cx="5731510" cy="4292600"/>
+                    </a:xfrm>
+                    <a:prstGeom prst="rect">
+                      <a:avLst/>
+                    </a:prstGeom>
+                  </pic:spPr>
+                </pic:pic>
+              </a:graphicData>
+            </a:graphic>
+          </wp:inline>
+        </w:drawing>
+      </w:r>
+    </w:p>
+    <w:p/>
+    <w:p>
+      <w:pPr>
+        <w:rPr>
+          <w:b/>
+        </w:rPr>
+      </w:pPr>
+      <w:r>
+        <w:rPr>
+          <w:b/>
+        </w:rPr>
+        <w:t>Single product page</w:t>
+      </w:r>
+    </w:p>
+    <w:p>
+      <w:r>
+        <w:t>This page will display the</w:t>
       </w:r>
       <w:r>
         <w:t xml:space="preserve"> </w:t>
       </w:r>
       <w:r>
-        <w:t>screen, keyboard shortcuts, error message display standards, and so on.</w:t>
-      </w:r>
-    </w:p>
-    <w:p/>
-    <w:p>
-      <w:r>
-        <w:t>Take note of quality on check out, and check in</w:t>
-      </w:r>
-    </w:p>
-    <w:p/>
-    <w:p>
-      <w:r>
-        <w:t>Product family style guide</w:t>
-      </w:r>
-    </w:p>
-    <w:p>
-      <w:r>
-        <w:t>Colour</w:t>
-      </w:r>
-      <w:r>
-        <w:t xml:space="preserve"> Palette</w:t>
-      </w:r>
-    </w:p>
-    <w:p/>
-    <w:p>
-      <w:pPr>
-        <w:rPr>
-          <w:u w:val="single"/>
-        </w:rPr>
-      </w:pPr>
-      <w:r>
-        <w:rPr>
-          <w:u w:val="single"/>
-        </w:rPr>
-        <w:t>U</w:t>
-      </w:r>
-      <w:r>
-        <w:rPr>
-          <w:u w:val="single"/>
-        </w:rPr>
-        <w:t>ser interfaces</w:t>
+        <w:t>necessary</w:t>
+      </w:r>
+      <w:r>
+        <w:t xml:space="preserve"> information of a product</w:t>
+      </w:r>
+      <w:r>
+        <w:t>.</w:t>
+      </w:r>
+      <w:r>
+        <w:t xml:space="preserve"> From here a user can </w:t>
+      </w:r>
+      <w:r>
+        <w:t xml:space="preserve">add </w:t>
+      </w:r>
+      <w:r>
+        <w:t>a product to their basket to checkout.</w:t>
+      </w:r>
+      <w:r>
+        <w:t xml:space="preserve"> A map of the location of the product within the store will also be available.</w:t>
+      </w:r>
+      <w:r>
+        <w:t xml:space="preserve"> If no items of the displayed product type are available users will be notified here as to when, if known, the next shipment of this product is expected. </w:t>
+      </w:r>
+    </w:p>
+    <w:p>
+      <w:r>
+        <w:rPr>
+          <w:noProof/>
+        </w:rPr>
+        <w:lastRenderedPageBreak/>
+        <w:drawing>
+          <wp:inline distT="0" distB="0" distL="0" distR="0" wp14:anchorId="675EBB89" wp14:editId="736B3BA9">
+            <wp:extent cx="5731510" cy="4273550"/>
+            <wp:effectExtent l="0" t="0" r="2540" b="0"/>
+            <wp:docPr id="11" name="Picture 11"/>
+            <wp:cNvGraphicFramePr>
+              <a:graphicFrameLocks xmlns:a="http://schemas.openxmlformats.org/drawingml/2006/main" noChangeAspect="1"/>
+            </wp:cNvGraphicFramePr>
+            <a:graphic xmlns:a="http://schemas.openxmlformats.org/drawingml/2006/main">
+              <a:graphicData uri="http://schemas.openxmlformats.org/drawingml/2006/picture">
+                <pic:pic xmlns:pic="http://schemas.openxmlformats.org/drawingml/2006/picture">
+                  <pic:nvPicPr>
+                    <pic:cNvPr id="1" name=""/>
+                    <pic:cNvPicPr/>
+                  </pic:nvPicPr>
+                  <pic:blipFill>
+                    <a:blip r:embed="rId12"/>
+                    <a:stretch>
+                      <a:fillRect/>
+                    </a:stretch>
+                  </pic:blipFill>
+                  <pic:spPr>
+                    <a:xfrm>
+                      <a:off x="0" y="0"/>
+                      <a:ext cx="5731510" cy="4273550"/>
+                    </a:xfrm>
+                    <a:prstGeom prst="rect">
+                      <a:avLst/>
+                    </a:prstGeom>
+                  </pic:spPr>
+                </pic:pic>
+              </a:graphicData>
+            </a:graphic>
+          </wp:inline>
+        </w:drawing>
       </w:r>
     </w:p>
     <w:p/>
@@ -106,145 +842,657 @@
     <w:p>
       <w:pPr>
         <w:rPr>
-          <w:u w:val="single"/>
-        </w:rPr>
-      </w:pPr>
-      <w:r>
-        <w:rPr>
-          <w:u w:val="single"/>
-        </w:rPr>
-        <w:t>Hardware interfaces</w:t>
-      </w:r>
-    </w:p>
-    <w:p>
-      <w:pPr>
-        <w:pStyle w:val="ListParagraph"/>
-        <w:numPr>
-          <w:ilvl w:val="0"/>
-          <w:numId w:val="1"/>
-        </w:numPr>
-      </w:pPr>
-      <w:r>
-        <w:t>Link between barcode scanner &amp; system</w:t>
-      </w:r>
-    </w:p>
-    <w:p>
-      <w:pPr>
-        <w:pStyle w:val="ListParagraph"/>
-        <w:numPr>
-          <w:ilvl w:val="0"/>
-          <w:numId w:val="1"/>
-        </w:numPr>
-      </w:pPr>
-      <w:r>
-        <w:t>Computer to host system</w:t>
+          <w:b/>
+        </w:rPr>
+      </w:pPr>
+      <w:r>
+        <w:rPr>
+          <w:b/>
+        </w:rPr>
+        <w:t>Single product page (For staff &amp; admins)</w:t>
+      </w:r>
+    </w:p>
+    <w:p>
+      <w:r>
+        <w:t xml:space="preserve">Admins and staff will have access to more features on this page such as the ones shown below. </w:t>
+      </w:r>
+      <w:r>
+        <w:t xml:space="preserve">Blue </w:t>
+      </w:r>
+      <w:r>
+        <w:t>controls represent ones which only admins will be able to use.</w:t>
+      </w:r>
+      <w:r>
+        <w:t xml:space="preserve"> </w:t>
       </w:r>
     </w:p>
     <w:p/>
     <w:p>
-      <w:pPr>
-        <w:rPr>
-          <w:u w:val="single"/>
-        </w:rPr>
-      </w:pPr>
-      <w:r>
-        <w:rPr>
-          <w:u w:val="single"/>
-        </w:rPr>
-        <w:t>Software interfaces</w:t>
-      </w:r>
-    </w:p>
-    <w:p>
-      <w:pPr>
-        <w:pStyle w:val="ListParagraph"/>
-        <w:numPr>
-          <w:ilvl w:val="0"/>
-          <w:numId w:val="1"/>
-        </w:numPr>
-      </w:pPr>
-      <w:r>
-        <w:t>Systems interface with database</w:t>
-      </w:r>
-    </w:p>
-    <w:p>
-      <w:pPr>
-        <w:pStyle w:val="ListParagraph"/>
-        <w:numPr>
-          <w:ilvl w:val="1"/>
-          <w:numId w:val="1"/>
-        </w:numPr>
-      </w:pPr>
-      <w:r>
-        <w:t>Retrieval</w:t>
-      </w:r>
-      <w:r>
-        <w:t xml:space="preserve"> &amp; uploading</w:t>
-      </w:r>
-      <w:r>
-        <w:t xml:space="preserve"> of products</w:t>
-      </w:r>
-    </w:p>
-    <w:p>
-      <w:pPr>
-        <w:pStyle w:val="ListParagraph"/>
-        <w:numPr>
-          <w:ilvl w:val="1"/>
-          <w:numId w:val="1"/>
-        </w:numPr>
-      </w:pPr>
-      <w:r>
-        <w:t>Retrieval</w:t>
+      <w:r>
+        <w:rPr>
+          <w:noProof/>
+        </w:rPr>
+        <w:lastRenderedPageBreak/>
+        <w:drawing>
+          <wp:inline distT="0" distB="0" distL="0" distR="0" wp14:anchorId="203AB733" wp14:editId="7B0B9F69">
+            <wp:extent cx="5731510" cy="4283075"/>
+            <wp:effectExtent l="0" t="0" r="2540" b="3175"/>
+            <wp:docPr id="13" name="Picture 13"/>
+            <wp:cNvGraphicFramePr>
+              <a:graphicFrameLocks xmlns:a="http://schemas.openxmlformats.org/drawingml/2006/main" noChangeAspect="1"/>
+            </wp:cNvGraphicFramePr>
+            <a:graphic xmlns:a="http://schemas.openxmlformats.org/drawingml/2006/main">
+              <a:graphicData uri="http://schemas.openxmlformats.org/drawingml/2006/picture">
+                <pic:pic xmlns:pic="http://schemas.openxmlformats.org/drawingml/2006/picture">
+                  <pic:nvPicPr>
+                    <pic:cNvPr id="1" name=""/>
+                    <pic:cNvPicPr/>
+                  </pic:nvPicPr>
+                  <pic:blipFill>
+                    <a:blip r:embed="rId13"/>
+                    <a:stretch>
+                      <a:fillRect/>
+                    </a:stretch>
+                  </pic:blipFill>
+                  <pic:spPr>
+                    <a:xfrm>
+                      <a:off x="0" y="0"/>
+                      <a:ext cx="5731510" cy="4283075"/>
+                    </a:xfrm>
+                    <a:prstGeom prst="rect">
+                      <a:avLst/>
+                    </a:prstGeom>
+                  </pic:spPr>
+                </pic:pic>
+              </a:graphicData>
+            </a:graphic>
+          </wp:inline>
+        </w:drawing>
+      </w:r>
+    </w:p>
+    <w:p/>
+    <w:p>
+      <w:r>
+        <w:rPr>
+          <w:b/>
+        </w:rPr>
+        <w:t>Check out page</w:t>
+      </w:r>
+    </w:p>
+    <w:p>
+      <w:r>
+        <w:t xml:space="preserve">This will be </w:t>
+      </w:r>
+      <w:r>
+        <w:t>like</w:t>
+      </w:r>
+      <w:r>
+        <w:t xml:space="preserve"> a basket page seen on various shopping sites displaying a list of the products which the user </w:t>
+      </w:r>
+      <w:r>
+        <w:t>wishes</w:t>
+      </w:r>
+      <w:r>
+        <w:t xml:space="preserve"> to checkout.</w:t>
+      </w:r>
+      <w:r>
+        <w:t xml:space="preserve"> Users will be able to remove items from this list, check the quality of the items and view their </w:t>
+      </w:r>
+      <w:r>
+        <w:t>descriptions</w:t>
+      </w:r>
+      <w:r>
+        <w:t xml:space="preserve">. </w:t>
+      </w:r>
+    </w:p>
+    <w:p>
+      <w:r>
+        <w:rPr>
+          <w:noProof/>
+        </w:rPr>
+        <w:lastRenderedPageBreak/>
+        <w:drawing>
+          <wp:inline distT="0" distB="0" distL="0" distR="0" wp14:anchorId="7EB5C110" wp14:editId="30266322">
+            <wp:extent cx="5731510" cy="4273550"/>
+            <wp:effectExtent l="0" t="0" r="2540" b="0"/>
+            <wp:docPr id="12" name="Picture 12"/>
+            <wp:cNvGraphicFramePr>
+              <a:graphicFrameLocks xmlns:a="http://schemas.openxmlformats.org/drawingml/2006/main" noChangeAspect="1"/>
+            </wp:cNvGraphicFramePr>
+            <a:graphic xmlns:a="http://schemas.openxmlformats.org/drawingml/2006/main">
+              <a:graphicData uri="http://schemas.openxmlformats.org/drawingml/2006/picture">
+                <pic:pic xmlns:pic="http://schemas.openxmlformats.org/drawingml/2006/picture">
+                  <pic:nvPicPr>
+                    <pic:cNvPr id="1" name=""/>
+                    <pic:cNvPicPr/>
+                  </pic:nvPicPr>
+                  <pic:blipFill>
+                    <a:blip r:embed="rId14"/>
+                    <a:stretch>
+                      <a:fillRect/>
+                    </a:stretch>
+                  </pic:blipFill>
+                  <pic:spPr>
+                    <a:xfrm>
+                      <a:off x="0" y="0"/>
+                      <a:ext cx="5731510" cy="4273550"/>
+                    </a:xfrm>
+                    <a:prstGeom prst="rect">
+                      <a:avLst/>
+                    </a:prstGeom>
+                  </pic:spPr>
+                </pic:pic>
+              </a:graphicData>
+            </a:graphic>
+          </wp:inline>
+        </w:drawing>
+      </w:r>
+    </w:p>
+    <w:p/>
+    <w:p>
+      <w:pPr>
+        <w:rPr>
+          <w:b/>
+        </w:rPr>
+      </w:pPr>
+      <w:r>
+        <w:rPr>
+          <w:b/>
+        </w:rPr>
+        <w:t>Check-in page</w:t>
+      </w:r>
+    </w:p>
+    <w:p>
+      <w:r>
+        <w:t xml:space="preserve">On this page staff will be able to search for a customer to see the items they have checked out at the time. </w:t>
+      </w:r>
+      <w:r>
+        <w:t xml:space="preserve">These items can be selected and checked back in. (This will send them either to the inspection database if it’s </w:t>
+      </w:r>
+      <w:proofErr w:type="gramStart"/>
+      <w:r>
+        <w:t>develop</w:t>
+      </w:r>
+      <w:proofErr w:type="gramEnd"/>
+      <w:r>
+        <w:t xml:space="preserve"> in time</w:t>
+      </w:r>
+      <w:r>
+        <w:t xml:space="preserve">, or </w:t>
+      </w:r>
+      <w:r>
+        <w:t xml:space="preserve">flag them as returned in </w:t>
+      </w:r>
+      <w:proofErr w:type="spellStart"/>
+      <w:r>
+        <w:t>sotres</w:t>
+      </w:r>
+      <w:proofErr w:type="spellEnd"/>
+      <w:r>
+        <w:t>)</w:t>
+      </w:r>
+    </w:p>
+    <w:p>
+      <w:r>
+        <w:rPr>
+          <w:noProof/>
+        </w:rPr>
+        <w:lastRenderedPageBreak/>
+        <w:drawing>
+          <wp:inline distT="0" distB="0" distL="0" distR="0" wp14:anchorId="7237374A" wp14:editId="0A100925">
+            <wp:extent cx="5731510" cy="4273550"/>
+            <wp:effectExtent l="0" t="0" r="2540" b="0"/>
+            <wp:docPr id="14" name="Picture 14"/>
+            <wp:cNvGraphicFramePr>
+              <a:graphicFrameLocks xmlns:a="http://schemas.openxmlformats.org/drawingml/2006/main" noChangeAspect="1"/>
+            </wp:cNvGraphicFramePr>
+            <a:graphic xmlns:a="http://schemas.openxmlformats.org/drawingml/2006/main">
+              <a:graphicData uri="http://schemas.openxmlformats.org/drawingml/2006/picture">
+                <pic:pic xmlns:pic="http://schemas.openxmlformats.org/drawingml/2006/picture">
+                  <pic:nvPicPr>
+                    <pic:cNvPr id="1" name=""/>
+                    <pic:cNvPicPr/>
+                  </pic:nvPicPr>
+                  <pic:blipFill>
+                    <a:blip r:embed="rId15"/>
+                    <a:stretch>
+                      <a:fillRect/>
+                    </a:stretch>
+                  </pic:blipFill>
+                  <pic:spPr>
+                    <a:xfrm>
+                      <a:off x="0" y="0"/>
+                      <a:ext cx="5731510" cy="4273550"/>
+                    </a:xfrm>
+                    <a:prstGeom prst="rect">
+                      <a:avLst/>
+                    </a:prstGeom>
+                  </pic:spPr>
+                </pic:pic>
+              </a:graphicData>
+            </a:graphic>
+          </wp:inline>
+        </w:drawing>
+      </w:r>
+    </w:p>
+    <w:p>
+      <w:pPr>
+        <w:rPr>
+          <w:b/>
+        </w:rPr>
+      </w:pPr>
+      <w:r>
+        <w:rPr>
+          <w:b/>
+        </w:rPr>
+        <w:t>Messages page</w:t>
+      </w:r>
+    </w:p>
+    <w:p>
+      <w:r>
+        <w:t xml:space="preserve">The messages page will display </w:t>
+      </w:r>
+      <w:r>
+        <w:t xml:space="preserve">messages for the logged in user. Categories of messages include; Overdue returns, </w:t>
+      </w:r>
+      <w:r>
+        <w:t xml:space="preserve">products low on stock, </w:t>
+      </w:r>
+      <w:r>
+        <w:t>expected shipments</w:t>
+      </w:r>
+      <w:r>
+        <w:t xml:space="preserve"> and</w:t>
       </w:r>
       <w:r>
         <w:t xml:space="preserve"> </w:t>
       </w:r>
       <w:r>
-        <w:t>&amp; uploading of user data</w:t>
-      </w:r>
+        <w:t>expiring products.</w:t>
+      </w:r>
+    </w:p>
+    <w:p>
+      <w:r>
+        <w:rPr>
+          <w:noProof/>
+        </w:rPr>
+        <w:lastRenderedPageBreak/>
+        <w:drawing>
+          <wp:inline distT="0" distB="0" distL="0" distR="0" wp14:anchorId="189CEB95" wp14:editId="71C0C607">
+            <wp:extent cx="5731510" cy="4287520"/>
+            <wp:effectExtent l="0" t="0" r="2540" b="0"/>
+            <wp:docPr id="15" name="Picture 15"/>
+            <wp:cNvGraphicFramePr>
+              <a:graphicFrameLocks xmlns:a="http://schemas.openxmlformats.org/drawingml/2006/main" noChangeAspect="1"/>
+            </wp:cNvGraphicFramePr>
+            <a:graphic xmlns:a="http://schemas.openxmlformats.org/drawingml/2006/main">
+              <a:graphicData uri="http://schemas.openxmlformats.org/drawingml/2006/picture">
+                <pic:pic xmlns:pic="http://schemas.openxmlformats.org/drawingml/2006/picture">
+                  <pic:nvPicPr>
+                    <pic:cNvPr id="1" name=""/>
+                    <pic:cNvPicPr/>
+                  </pic:nvPicPr>
+                  <pic:blipFill>
+                    <a:blip r:embed="rId16"/>
+                    <a:stretch>
+                      <a:fillRect/>
+                    </a:stretch>
+                  </pic:blipFill>
+                  <pic:spPr>
+                    <a:xfrm>
+                      <a:off x="0" y="0"/>
+                      <a:ext cx="5731510" cy="4287520"/>
+                    </a:xfrm>
+                    <a:prstGeom prst="rect">
+                      <a:avLst/>
+                    </a:prstGeom>
+                  </pic:spPr>
+                </pic:pic>
+              </a:graphicData>
+            </a:graphic>
+          </wp:inline>
+        </w:drawing>
+      </w:r>
+    </w:p>
+    <w:p>
+      <w:pPr>
+        <w:rPr>
+          <w:b/>
+        </w:rPr>
+      </w:pPr>
+    </w:p>
+    <w:p>
+      <w:pPr>
+        <w:rPr>
+          <w:b/>
+        </w:rPr>
+      </w:pPr>
       <w:bookmarkStart w:id="0" w:name="_GoBack"/>
       <w:bookmarkEnd w:id="0"/>
-    </w:p>
-    <w:p>
-      <w:pPr>
-        <w:pStyle w:val="ListParagraph"/>
-        <w:numPr>
-          <w:ilvl w:val="0"/>
-          <w:numId w:val="1"/>
-        </w:numPr>
-      </w:pPr>
-      <w:r>
-        <w:t xml:space="preserve">Systems backend to </w:t>
-      </w:r>
-      <w:r>
-        <w:t>GUI</w:t>
+      <w:r>
+        <w:rPr>
+          <w:b/>
+        </w:rPr>
+        <w:t>New shipment page</w:t>
+      </w:r>
+    </w:p>
+    <w:p>
+      <w:r>
+        <w:t xml:space="preserve">This page, used by staff, is to enter information about an arrived </w:t>
+      </w:r>
+      <w:r>
+        <w:t>shipm</w:t>
+      </w:r>
+      <w:r>
+        <w:t xml:space="preserve">ent. Depending on weather the shipment is a repeat shipment the user will navigate to either the </w:t>
+      </w:r>
+      <w:r>
+        <w:t xml:space="preserve">“Add brand new product” page or “Update stock shipment” page. </w:t>
+      </w:r>
+    </w:p>
+    <w:p>
+      <w:r>
+        <w:rPr>
+          <w:noProof/>
+        </w:rPr>
+        <w:lastRenderedPageBreak/>
+        <w:drawing>
+          <wp:inline distT="0" distB="0" distL="0" distR="0" wp14:anchorId="1D579352" wp14:editId="2642CC23">
+            <wp:extent cx="5731510" cy="4058285"/>
+            <wp:effectExtent l="0" t="0" r="2540" b="0"/>
+            <wp:docPr id="16" name="Picture 16"/>
+            <wp:cNvGraphicFramePr>
+              <a:graphicFrameLocks xmlns:a="http://schemas.openxmlformats.org/drawingml/2006/main" noChangeAspect="1"/>
+            </wp:cNvGraphicFramePr>
+            <a:graphic xmlns:a="http://schemas.openxmlformats.org/drawingml/2006/main">
+              <a:graphicData uri="http://schemas.openxmlformats.org/drawingml/2006/picture">
+                <pic:pic xmlns:pic="http://schemas.openxmlformats.org/drawingml/2006/picture">
+                  <pic:nvPicPr>
+                    <pic:cNvPr id="1" name=""/>
+                    <pic:cNvPicPr/>
+                  </pic:nvPicPr>
+                  <pic:blipFill>
+                    <a:blip r:embed="rId17"/>
+                    <a:stretch>
+                      <a:fillRect/>
+                    </a:stretch>
+                  </pic:blipFill>
+                  <pic:spPr>
+                    <a:xfrm>
+                      <a:off x="0" y="0"/>
+                      <a:ext cx="5731510" cy="4058285"/>
+                    </a:xfrm>
+                    <a:prstGeom prst="rect">
+                      <a:avLst/>
+                    </a:prstGeom>
+                  </pic:spPr>
+                </pic:pic>
+              </a:graphicData>
+            </a:graphic>
+          </wp:inline>
+        </w:drawing>
+      </w:r>
+    </w:p>
+    <w:p>
+      <w:r>
+        <w:rPr>
+          <w:noProof/>
+        </w:rPr>
+        <w:drawing>
+          <wp:inline distT="0" distB="0" distL="0" distR="0" wp14:anchorId="68B3B4B9" wp14:editId="5AD32944">
+            <wp:extent cx="5731510" cy="3498215"/>
+            <wp:effectExtent l="0" t="0" r="2540" b="6985"/>
+            <wp:docPr id="17" name="Picture 17"/>
+            <wp:cNvGraphicFramePr>
+              <a:graphicFrameLocks xmlns:a="http://schemas.openxmlformats.org/drawingml/2006/main" noChangeAspect="1"/>
+            </wp:cNvGraphicFramePr>
+            <a:graphic xmlns:a="http://schemas.openxmlformats.org/drawingml/2006/main">
+              <a:graphicData uri="http://schemas.openxmlformats.org/drawingml/2006/picture">
+                <pic:pic xmlns:pic="http://schemas.openxmlformats.org/drawingml/2006/picture">
+                  <pic:nvPicPr>
+                    <pic:cNvPr id="1" name=""/>
+                    <pic:cNvPicPr/>
+                  </pic:nvPicPr>
+                  <pic:blipFill>
+                    <a:blip r:embed="rId18"/>
+                    <a:stretch>
+                      <a:fillRect/>
+                    </a:stretch>
+                  </pic:blipFill>
+                  <pic:spPr>
+                    <a:xfrm>
+                      <a:off x="0" y="0"/>
+                      <a:ext cx="5731510" cy="3498215"/>
+                    </a:xfrm>
+                    <a:prstGeom prst="rect">
+                      <a:avLst/>
+                    </a:prstGeom>
+                  </pic:spPr>
+                </pic:pic>
+              </a:graphicData>
+            </a:graphic>
+          </wp:inline>
+        </w:drawing>
+      </w:r>
+    </w:p>
+    <w:p>
+      <w:r>
+        <w:rPr>
+          <w:noProof/>
+        </w:rPr>
+        <w:lastRenderedPageBreak/>
+        <w:drawing>
+          <wp:inline distT="0" distB="0" distL="0" distR="0" wp14:anchorId="3E22E879" wp14:editId="7C2B4FC3">
+            <wp:extent cx="5731510" cy="3223260"/>
+            <wp:effectExtent l="0" t="0" r="2540" b="0"/>
+            <wp:docPr id="18" name="Picture 18"/>
+            <wp:cNvGraphicFramePr>
+              <a:graphicFrameLocks xmlns:a="http://schemas.openxmlformats.org/drawingml/2006/main" noChangeAspect="1"/>
+            </wp:cNvGraphicFramePr>
+            <a:graphic xmlns:a="http://schemas.openxmlformats.org/drawingml/2006/main">
+              <a:graphicData uri="http://schemas.openxmlformats.org/drawingml/2006/picture">
+                <pic:pic xmlns:pic="http://schemas.openxmlformats.org/drawingml/2006/picture">
+                  <pic:nvPicPr>
+                    <pic:cNvPr id="1" name=""/>
+                    <pic:cNvPicPr/>
+                  </pic:nvPicPr>
+                  <pic:blipFill>
+                    <a:blip r:embed="rId19"/>
+                    <a:stretch>
+                      <a:fillRect/>
+                    </a:stretch>
+                  </pic:blipFill>
+                  <pic:spPr>
+                    <a:xfrm>
+                      <a:off x="0" y="0"/>
+                      <a:ext cx="5731510" cy="3223260"/>
+                    </a:xfrm>
+                    <a:prstGeom prst="rect">
+                      <a:avLst/>
+                    </a:prstGeom>
+                  </pic:spPr>
+                </pic:pic>
+              </a:graphicData>
+            </a:graphic>
+          </wp:inline>
+        </w:drawing>
+      </w:r>
+    </w:p>
+    <w:p>
+      <w:pPr>
+        <w:rPr>
+          <w:b/>
+        </w:rPr>
+      </w:pPr>
+      <w:r>
+        <w:rPr>
+          <w:b/>
+        </w:rPr>
+        <w:t xml:space="preserve">3.2 </w:t>
+      </w:r>
+      <w:r>
+        <w:rPr>
+          <w:b/>
+        </w:rPr>
+        <w:t>Hardware interfaces</w:t>
+      </w:r>
+    </w:p>
+    <w:p>
+      <w:r>
+        <w:t xml:space="preserve">Thanks to the system being software based there are only </w:t>
+      </w:r>
+      <w:r>
+        <w:t xml:space="preserve">two </w:t>
+      </w:r>
+      <w:r>
+        <w:t>hardware interface</w:t>
+      </w:r>
+      <w:r>
+        <w:t>s</w:t>
+      </w:r>
+      <w:r>
+        <w:t xml:space="preserve"> to be considered. </w:t>
+      </w:r>
+      <w:r>
+        <w:t>Firstly,</w:t>
+      </w:r>
+      <w:r>
+        <w:t xml:space="preserve"> the systems interface with the barcode scanner, and secondly the interface between the system and computer on which it will run.</w:t>
+      </w:r>
+      <w:r>
+        <w:t xml:space="preserve"> </w:t>
+      </w:r>
+      <w:r>
+        <w:t>Both</w:t>
+      </w:r>
+      <w:r>
+        <w:t xml:space="preserve"> interfaces will be used by staff</w:t>
+      </w:r>
+      <w:r>
+        <w:t>, admins</w:t>
+      </w:r>
+      <w:r>
+        <w:t xml:space="preserve"> and </w:t>
+      </w:r>
+      <w:r>
+        <w:t>customers.</w:t>
       </w:r>
     </w:p>
     <w:p/>
     <w:p>
-      <w:r>
-        <w:t>GUI &lt;--&gt; System core &lt;-</w:t>
-      </w:r>
-      <w:r>
-        <w:t>-</w:t>
-      </w:r>
-      <w:r>
-        <w:t>*</w:t>
-      </w:r>
-      <w:proofErr w:type="spellStart"/>
-      <w:r>
-        <w:t>iNet</w:t>
-      </w:r>
-      <w:proofErr w:type="spellEnd"/>
-      <w:r>
-        <w:t>*</w:t>
-      </w:r>
-      <w:r>
-        <w:t xml:space="preserve"> -</w:t>
-      </w:r>
-      <w:r>
-        <w:t>-&gt; Database</w:t>
-      </w:r>
-    </w:p>
+      <w:pPr>
+        <w:rPr>
+          <w:b/>
+        </w:rPr>
+      </w:pPr>
+      <w:r>
+        <w:rPr>
+          <w:b/>
+        </w:rPr>
+        <w:t xml:space="preserve">3.3 </w:t>
+      </w:r>
+      <w:r>
+        <w:rPr>
+          <w:b/>
+        </w:rPr>
+        <w:t>Software interfaces</w:t>
+      </w:r>
+    </w:p>
+    <w:p>
+      <w:r>
+        <w:t>The diagram below illustrates the systems software interfaces</w:t>
+      </w:r>
+      <w:r>
+        <w:t>.</w:t>
+      </w:r>
+    </w:p>
+    <w:p>
+      <w:r>
+        <w:rPr>
+          <w:noProof/>
+        </w:rPr>
+        <w:drawing>
+          <wp:inline distT="0" distB="0" distL="0" distR="0" wp14:anchorId="7A31C742" wp14:editId="70CD5F5C">
+            <wp:extent cx="5731510" cy="2653665"/>
+            <wp:effectExtent l="0" t="0" r="2540" b="0"/>
+            <wp:docPr id="6" name="Picture 6"/>
+            <wp:cNvGraphicFramePr>
+              <a:graphicFrameLocks xmlns:a="http://schemas.openxmlformats.org/drawingml/2006/main" noChangeAspect="1"/>
+            </wp:cNvGraphicFramePr>
+            <a:graphic xmlns:a="http://schemas.openxmlformats.org/drawingml/2006/main">
+              <a:graphicData uri="http://schemas.openxmlformats.org/drawingml/2006/picture">
+                <pic:pic xmlns:pic="http://schemas.openxmlformats.org/drawingml/2006/picture">
+                  <pic:nvPicPr>
+                    <pic:cNvPr id="1" name=""/>
+                    <pic:cNvPicPr/>
+                  </pic:nvPicPr>
+                  <pic:blipFill>
+                    <a:blip r:embed="rId20"/>
+                    <a:stretch>
+                      <a:fillRect/>
+                    </a:stretch>
+                  </pic:blipFill>
+                  <pic:spPr>
+                    <a:xfrm>
+                      <a:off x="0" y="0"/>
+                      <a:ext cx="5731510" cy="2653665"/>
+                    </a:xfrm>
+                    <a:prstGeom prst="rect">
+                      <a:avLst/>
+                    </a:prstGeom>
+                  </pic:spPr>
+                </pic:pic>
+              </a:graphicData>
+            </a:graphic>
+          </wp:inline>
+        </w:drawing>
+      </w:r>
+    </w:p>
+    <w:p>
+      <w:r>
+        <w:t xml:space="preserve">The systems interface with the database will be used to transfer data between the database and the system. </w:t>
+      </w:r>
+      <w:r>
+        <w:t>This will include the retrieval and uploading of; products, user data, transactions and invoices.</w:t>
+      </w:r>
+      <w:r>
+        <w:t xml:space="preserve"> In order to achieve its </w:t>
+      </w:r>
+      <w:r>
+        <w:t>functionality,</w:t>
+      </w:r>
+      <w:r>
+        <w:t xml:space="preserve"> the interface will make use of</w:t>
+      </w:r>
+      <w:r>
+        <w:t xml:space="preserve"> the internet via PHP</w:t>
+      </w:r>
+      <w:r>
+        <w:t xml:space="preserve"> API request</w:t>
+      </w:r>
+      <w:r>
+        <w:t>s</w:t>
+      </w:r>
+      <w:r>
+        <w:t>.</w:t>
+      </w:r>
+    </w:p>
+    <w:p>
+      <w:r>
+        <w:lastRenderedPageBreak/>
+        <w:t xml:space="preserve">The systems backend </w:t>
+      </w:r>
+      <w:r>
+        <w:t xml:space="preserve">will be linked via an interface to the GUI. </w:t>
+      </w:r>
+      <w:r>
+        <w:t>This link will provide the user with a method of accessing the systems features.</w:t>
+      </w:r>
+      <w:r>
+        <w:t xml:space="preserve"> </w:t>
+      </w:r>
+    </w:p>
+    <w:p/>
     <w:sectPr>
       <w:pgSz w:w="11906" w:h="16838"/>
       <w:pgMar w:top="1440" w:right="1440" w:bottom="1440" w:left="1440" w:header="708" w:footer="708" w:gutter="0"/>
@@ -811,6 +2059,36 @@
       <w:contextualSpacing/>
     </w:pPr>
   </w:style>
+  <w:style w:type="paragraph" w:styleId="BalloonText">
+    <w:name w:val="Balloon Text"/>
+    <w:basedOn w:val="Normal"/>
+    <w:link w:val="BalloonTextChar"/>
+    <w:uiPriority w:val="99"/>
+    <w:semiHidden/>
+    <w:unhideWhenUsed/>
+    <w:rsid w:val="005B2BAE"/>
+    <w:pPr>
+      <w:spacing w:after="0" w:line="240" w:lineRule="auto"/>
+    </w:pPr>
+    <w:rPr>
+      <w:rFonts w:ascii="Segoe UI" w:hAnsi="Segoe UI" w:cs="Segoe UI"/>
+      <w:sz w:val="18"/>
+      <w:szCs w:val="18"/>
+    </w:rPr>
+  </w:style>
+  <w:style w:type="character" w:customStyle="1" w:styleId="BalloonTextChar">
+    <w:name w:val="Balloon Text Char"/>
+    <w:basedOn w:val="DefaultParagraphFont"/>
+    <w:link w:val="BalloonText"/>
+    <w:uiPriority w:val="99"/>
+    <w:semiHidden/>
+    <w:rsid w:val="005B2BAE"/>
+    <w:rPr>
+      <w:rFonts w:ascii="Segoe UI" w:hAnsi="Segoe UI" w:cs="Segoe UI"/>
+      <w:sz w:val="18"/>
+      <w:szCs w:val="18"/>
+    </w:rPr>
+  </w:style>
 </w:styles>
 </file>
 

</xml_diff>

<commit_message>
Clean up before inital review of interfaces
</commit_message>
<xml_diff>
--- a/Interfaces - Elliot.docx
+++ b/Interfaces - Elliot.docx
@@ -545,6 +545,7 @@
         <w:t>how the system will look and act.</w:t>
       </w:r>
     </w:p>
+    <w:p/>
     <w:p>
       <w:pPr>
         <w:rPr>
@@ -612,16 +613,28 @@
       </w:r>
     </w:p>
     <w:p/>
-    <w:p>
-      <w:pPr>
-        <w:rPr>
-          <w:b/>
-        </w:rPr>
-      </w:pPr>
-      <w:r>
-        <w:rPr>
-          <w:b/>
-        </w:rPr>
+    <w:p/>
+    <w:p/>
+    <w:p/>
+    <w:p/>
+    <w:p/>
+    <w:p/>
+    <w:p/>
+    <w:p/>
+    <w:p/>
+    <w:p/>
+    <w:p/>
+    <w:p>
+      <w:pPr>
+        <w:rPr>
+          <w:b/>
+        </w:rPr>
+      </w:pPr>
+      <w:r>
+        <w:rPr>
+          <w:b/>
+        </w:rPr>
+        <w:lastRenderedPageBreak/>
         <w:t>Sign up page</w:t>
       </w:r>
     </w:p>
@@ -645,7 +658,6 @@
         <w:rPr>
           <w:noProof/>
         </w:rPr>
-        <w:lastRenderedPageBreak/>
         <w:drawing>
           <wp:inline distT="0" distB="0" distL="0" distR="0" wp14:anchorId="32BD119A" wp14:editId="37D8D5AD">
             <wp:extent cx="5731510" cy="4279900"/>
@@ -684,16 +696,27 @@
       </w:r>
     </w:p>
     <w:p/>
-    <w:p>
-      <w:pPr>
-        <w:rPr>
-          <w:b/>
-        </w:rPr>
-      </w:pPr>
-      <w:r>
-        <w:rPr>
-          <w:b/>
-        </w:rPr>
+    <w:p/>
+    <w:p/>
+    <w:p/>
+    <w:p/>
+    <w:p/>
+    <w:p/>
+    <w:p/>
+    <w:p/>
+    <w:p/>
+    <w:p/>
+    <w:p>
+      <w:pPr>
+        <w:rPr>
+          <w:b/>
+        </w:rPr>
+      </w:pPr>
+      <w:r>
+        <w:rPr>
+          <w:b/>
+        </w:rPr>
+        <w:lastRenderedPageBreak/>
         <w:t>Products page</w:t>
       </w:r>
     </w:p>
@@ -707,15 +730,19 @@
     </w:p>
     <w:p>
       <w:r>
+        <w:t>For users, as they will have less options the menu bar will be more simplistic.</w:t>
+      </w:r>
+    </w:p>
+    <w:p>
+      <w:r>
         <w:rPr>
           <w:noProof/>
         </w:rPr>
-        <w:lastRenderedPageBreak/>
         <w:drawing>
-          <wp:inline distT="0" distB="0" distL="0" distR="0" wp14:anchorId="57555E8B" wp14:editId="6D69BECE">
-            <wp:extent cx="5731510" cy="4292600"/>
+          <wp:inline distT="0" distB="0" distL="0" distR="0" wp14:anchorId="701B977F" wp14:editId="074CC24E">
+            <wp:extent cx="5731510" cy="958215"/>
             <wp:effectExtent l="0" t="0" r="2540" b="0"/>
-            <wp:docPr id="9" name="Picture 9"/>
+            <wp:docPr id="20" name="Picture 20"/>
             <wp:cNvGraphicFramePr>
               <a:graphicFrameLocks xmlns:a="http://schemas.openxmlformats.org/drawingml/2006/main" noChangeAspect="1"/>
             </wp:cNvGraphicFramePr>
@@ -735,7 +762,7 @@
                   <pic:spPr>
                     <a:xfrm>
                       <a:off x="0" y="0"/>
-                      <a:ext cx="5731510" cy="4292600"/>
+                      <a:ext cx="5731510" cy="958215"/>
                     </a:xfrm>
                     <a:prstGeom prst="rect">
                       <a:avLst/>
@@ -748,63 +775,16 @@
         </w:drawing>
       </w:r>
     </w:p>
-    <w:p/>
-    <w:p>
-      <w:pPr>
-        <w:rPr>
-          <w:b/>
-        </w:rPr>
-      </w:pPr>
-      <w:r>
-        <w:rPr>
-          <w:b/>
-        </w:rPr>
-        <w:t>Single product page</w:t>
-      </w:r>
-    </w:p>
-    <w:p>
-      <w:r>
-        <w:t>This page will display the</w:t>
-      </w:r>
-      <w:r>
-        <w:t xml:space="preserve"> </w:t>
-      </w:r>
-      <w:r>
-        <w:t>necessary</w:t>
-      </w:r>
-      <w:r>
-        <w:t xml:space="preserve"> information of a product</w:t>
-      </w:r>
-      <w:r>
-        <w:t>.</w:t>
-      </w:r>
-      <w:r>
-        <w:t xml:space="preserve"> From here a user can </w:t>
-      </w:r>
-      <w:r>
-        <w:t xml:space="preserve">add </w:t>
-      </w:r>
-      <w:r>
-        <w:t>a product to their basket to checkout.</w:t>
-      </w:r>
-      <w:r>
-        <w:t xml:space="preserve"> A map of the location of the product within the store will also be available.</w:t>
-      </w:r>
-      <w:r>
-        <w:t xml:space="preserve"> If no items of the displayed product type are available users will be notified here as to when, if known, the next shipment of this product is expected. </w:t>
-      </w:r>
-    </w:p>
     <w:p>
       <w:r>
         <w:rPr>
           <w:noProof/>
         </w:rPr>
-        <w:lastRenderedPageBreak/>
         <w:drawing>
-          <wp:inline distT="0" distB="0" distL="0" distR="0" wp14:anchorId="675EBB89" wp14:editId="736B3BA9">
-            <wp:extent cx="5731510" cy="4273550"/>
+          <wp:inline distT="0" distB="0" distL="0" distR="0" wp14:anchorId="5ED3F249" wp14:editId="4619DD74">
+            <wp:extent cx="5731510" cy="4019550"/>
             <wp:effectExtent l="0" t="0" r="2540" b="0"/>
-            <wp:docPr id="11" name="Picture 11"/>
+            <wp:docPr id="36" name="Picture 36"/>
             <wp:cNvGraphicFramePr>
               <a:graphicFrameLocks xmlns:a="http://schemas.openxmlformats.org/drawingml/2006/main" noChangeAspect="1"/>
             </wp:cNvGraphicFramePr>
@@ -824,7 +804,7 @@
                   <pic:spPr>
                     <a:xfrm>
                       <a:off x="0" y="0"/>
-                      <a:ext cx="5731510" cy="4273550"/>
+                      <a:ext cx="5731510" cy="4019550"/>
                     </a:xfrm>
                     <a:prstGeom prst="rect">
                       <a:avLst/>
@@ -839,45 +819,68 @@
     </w:p>
     <w:p/>
     <w:p/>
-    <w:p>
-      <w:pPr>
-        <w:rPr>
-          <w:b/>
-        </w:rPr>
-      </w:pPr>
-      <w:r>
-        <w:rPr>
-          <w:b/>
-        </w:rPr>
-        <w:t>Single product page (For staff &amp; admins)</w:t>
-      </w:r>
-    </w:p>
-    <w:p>
-      <w:r>
-        <w:t xml:space="preserve">Admins and staff will have access to more features on this page such as the ones shown below. </w:t>
-      </w:r>
-      <w:r>
-        <w:t xml:space="preserve">Blue </w:t>
-      </w:r>
-      <w:r>
-        <w:t>controls represent ones which only admins will be able to use.</w:t>
+    <w:p/>
+    <w:p/>
+    <w:p/>
+    <w:p/>
+    <w:p/>
+    <w:p/>
+    <w:p>
+      <w:pPr>
+        <w:rPr>
+          <w:b/>
+        </w:rPr>
+      </w:pPr>
+      <w:r>
+        <w:rPr>
+          <w:b/>
+        </w:rPr>
+        <w:lastRenderedPageBreak/>
+        <w:t>Single product page</w:t>
+      </w:r>
+    </w:p>
+    <w:p>
+      <w:r>
+        <w:t>This page will display the</w:t>
       </w:r>
       <w:r>
         <w:t xml:space="preserve"> </w:t>
       </w:r>
-    </w:p>
-    <w:p/>
+      <w:r>
+        <w:t>necessary</w:t>
+      </w:r>
+      <w:r>
+        <w:t xml:space="preserve"> information of a product</w:t>
+      </w:r>
+      <w:r>
+        <w:t>.</w:t>
+      </w:r>
+      <w:r>
+        <w:t xml:space="preserve"> From here a user can </w:t>
+      </w:r>
+      <w:r>
+        <w:t xml:space="preserve">add </w:t>
+      </w:r>
+      <w:r>
+        <w:t>a product to their basket to checkout.</w:t>
+      </w:r>
+      <w:r>
+        <w:t xml:space="preserve"> A map of the location of the product within the store will also be available.</w:t>
+      </w:r>
+      <w:r>
+        <w:t xml:space="preserve"> If no items of the displayed product type are available users will be notified here as to when, if known, the next shipment of this product is expected. </w:t>
+      </w:r>
+    </w:p>
     <w:p>
       <w:r>
         <w:rPr>
           <w:noProof/>
         </w:rPr>
-        <w:lastRenderedPageBreak/>
         <w:drawing>
-          <wp:inline distT="0" distB="0" distL="0" distR="0" wp14:anchorId="203AB733" wp14:editId="7B0B9F69">
-            <wp:extent cx="5731510" cy="4283075"/>
-            <wp:effectExtent l="0" t="0" r="2540" b="3175"/>
-            <wp:docPr id="13" name="Picture 13"/>
+          <wp:inline distT="0" distB="0" distL="0" distR="0" wp14:anchorId="3EFA4889" wp14:editId="126C3013">
+            <wp:extent cx="5731510" cy="3886835"/>
+            <wp:effectExtent l="0" t="0" r="2540" b="0"/>
+            <wp:docPr id="28" name="Picture 28"/>
             <wp:cNvGraphicFramePr>
               <a:graphicFrameLocks xmlns:a="http://schemas.openxmlformats.org/drawingml/2006/main" noChangeAspect="1"/>
             </wp:cNvGraphicFramePr>
@@ -897,7 +900,7 @@
                   <pic:spPr>
                     <a:xfrm>
                       <a:off x="0" y="0"/>
-                      <a:ext cx="5731510" cy="4283075"/>
+                      <a:ext cx="5731510" cy="3886835"/>
                     </a:xfrm>
                     <a:prstGeom prst="rect">
                       <a:avLst/>
@@ -911,38 +914,44 @@
       </w:r>
     </w:p>
     <w:p/>
-    <w:p>
-      <w:r>
-        <w:rPr>
-          <w:b/>
-        </w:rPr>
-        <w:t>Check out page</w:t>
-      </w:r>
-    </w:p>
-    <w:p>
-      <w:r>
-        <w:t xml:space="preserve">This will be </w:t>
-      </w:r>
-      <w:r>
-        <w:t>like</w:t>
-      </w:r>
-      <w:r>
-        <w:t xml:space="preserve"> a basket page seen on various shopping sites displaying a list of the products which the user </w:t>
-      </w:r>
-      <w:r>
-        <w:t>wishes</w:t>
-      </w:r>
-      <w:r>
-        <w:t xml:space="preserve"> to checkout.</w:t>
-      </w:r>
-      <w:r>
-        <w:t xml:space="preserve"> Users will be able to remove items from this list, check the quality of the items and view their </w:t>
-      </w:r>
-      <w:r>
-        <w:t>descriptions</w:t>
-      </w:r>
-      <w:r>
-        <w:t xml:space="preserve">. </w:t>
+    <w:p/>
+    <w:p/>
+    <w:p/>
+    <w:p/>
+    <w:p/>
+    <w:p/>
+    <w:p/>
+    <w:p/>
+    <w:p/>
+    <w:p/>
+    <w:p/>
+    <w:p/>
+    <w:p>
+      <w:pPr>
+        <w:rPr>
+          <w:b/>
+        </w:rPr>
+      </w:pPr>
+      <w:r>
+        <w:rPr>
+          <w:b/>
+        </w:rPr>
+        <w:lastRenderedPageBreak/>
+        <w:t>Single product page (For staff &amp; admins)</w:t>
+      </w:r>
+    </w:p>
+    <w:p>
+      <w:r>
+        <w:t xml:space="preserve">Admins and staff will have access to more features on this page such as the ones shown below. </w:t>
+      </w:r>
+      <w:r>
+        <w:t xml:space="preserve">Blue </w:t>
+      </w:r>
+      <w:r>
+        <w:t>controls represent ones which only admins will be able to use.</w:t>
+      </w:r>
+      <w:r>
+        <w:t xml:space="preserve"> </w:t>
       </w:r>
     </w:p>
     <w:p>
@@ -950,12 +959,11 @@
         <w:rPr>
           <w:noProof/>
         </w:rPr>
-        <w:lastRenderedPageBreak/>
         <w:drawing>
-          <wp:inline distT="0" distB="0" distL="0" distR="0" wp14:anchorId="7EB5C110" wp14:editId="30266322">
-            <wp:extent cx="5731510" cy="4273550"/>
+          <wp:inline distT="0" distB="0" distL="0" distR="0" wp14:anchorId="7A864588" wp14:editId="0CDA9EDB">
+            <wp:extent cx="5731510" cy="3914140"/>
             <wp:effectExtent l="0" t="0" r="2540" b="0"/>
-            <wp:docPr id="12" name="Picture 12"/>
+            <wp:docPr id="29" name="Picture 29"/>
             <wp:cNvGraphicFramePr>
               <a:graphicFrameLocks xmlns:a="http://schemas.openxmlformats.org/drawingml/2006/main" noChangeAspect="1"/>
             </wp:cNvGraphicFramePr>
@@ -975,7 +983,7 @@
                   <pic:spPr>
                     <a:xfrm>
                       <a:off x="0" y="0"/>
-                      <a:ext cx="5731510" cy="4273550"/>
+                      <a:ext cx="5731510" cy="3914140"/>
                     </a:xfrm>
                     <a:prstGeom prst="rect">
                       <a:avLst/>
@@ -989,47 +997,52 @@
       </w:r>
     </w:p>
     <w:p/>
-    <w:p>
-      <w:pPr>
-        <w:rPr>
-          <w:b/>
-        </w:rPr>
-      </w:pPr>
-      <w:r>
-        <w:rPr>
-          <w:b/>
-        </w:rPr>
-        <w:t>Check-in page</w:t>
-      </w:r>
-    </w:p>
-    <w:p>
-      <w:r>
-        <w:t xml:space="preserve">On this page staff will be able to search for a customer to see the items they have checked out at the time. </w:t>
-      </w:r>
-      <w:r>
-        <w:t xml:space="preserve">These items can be selected and checked back in. (This will send them either to the inspection database if it’s </w:t>
-      </w:r>
-      <w:proofErr w:type="gramStart"/>
-      <w:r>
-        <w:t>develop</w:t>
-      </w:r>
-      <w:proofErr w:type="gramEnd"/>
-      <w:r>
-        <w:t xml:space="preserve"> in time</w:t>
-      </w:r>
-      <w:r>
-        <w:t xml:space="preserve">, or </w:t>
-      </w:r>
-      <w:r>
-        <w:t xml:space="preserve">flag them as returned in </w:t>
-      </w:r>
-      <w:proofErr w:type="spellStart"/>
-      <w:r>
-        <w:t>sotres</w:t>
-      </w:r>
-      <w:proofErr w:type="spellEnd"/>
-      <w:r>
-        <w:t>)</w:t>
+    <w:p/>
+    <w:p/>
+    <w:p/>
+    <w:p/>
+    <w:p/>
+    <w:p/>
+    <w:p/>
+    <w:p/>
+    <w:p/>
+    <w:p/>
+    <w:p/>
+    <w:p/>
+    <w:p/>
+    <w:p>
+      <w:r>
+        <w:rPr>
+          <w:b/>
+        </w:rPr>
+        <w:lastRenderedPageBreak/>
+        <w:t>Check out page</w:t>
+      </w:r>
+    </w:p>
+    <w:p>
+      <w:r>
+        <w:t xml:space="preserve">This will be </w:t>
+      </w:r>
+      <w:r>
+        <w:t>like</w:t>
+      </w:r>
+      <w:r>
+        <w:t xml:space="preserve"> a basket page seen on various shopping sites displaying a list of the products which the user </w:t>
+      </w:r>
+      <w:r>
+        <w:t>wishes</w:t>
+      </w:r>
+      <w:r>
+        <w:t xml:space="preserve"> to checkout.</w:t>
+      </w:r>
+      <w:r>
+        <w:t xml:space="preserve"> Users will be able to remove items from this list, check the quality of the items and view their </w:t>
+      </w:r>
+      <w:r>
+        <w:t>descriptions</w:t>
+      </w:r>
+      <w:r>
+        <w:t xml:space="preserve">. </w:t>
       </w:r>
     </w:p>
     <w:p>
@@ -1037,12 +1050,11 @@
         <w:rPr>
           <w:noProof/>
         </w:rPr>
-        <w:lastRenderedPageBreak/>
         <w:drawing>
-          <wp:inline distT="0" distB="0" distL="0" distR="0" wp14:anchorId="7237374A" wp14:editId="0A100925">
-            <wp:extent cx="5731510" cy="4273550"/>
+          <wp:inline distT="0" distB="0" distL="0" distR="0" wp14:anchorId="69AE681F" wp14:editId="251B5131">
+            <wp:extent cx="5731510" cy="3926840"/>
             <wp:effectExtent l="0" t="0" r="2540" b="0"/>
-            <wp:docPr id="14" name="Picture 14"/>
+            <wp:docPr id="30" name="Picture 30"/>
             <wp:cNvGraphicFramePr>
               <a:graphicFrameLocks xmlns:a="http://schemas.openxmlformats.org/drawingml/2006/main" noChangeAspect="1"/>
             </wp:cNvGraphicFramePr>
@@ -1062,7 +1074,7 @@
                   <pic:spPr>
                     <a:xfrm>
                       <a:off x="0" y="0"/>
-                      <a:ext cx="5731510" cy="4273550"/>
+                      <a:ext cx="5731510" cy="3926840"/>
                     </a:xfrm>
                     <a:prstGeom prst="rect">
                       <a:avLst/>
@@ -1075,40 +1087,57 @@
         </w:drawing>
       </w:r>
     </w:p>
-    <w:p>
-      <w:pPr>
-        <w:rPr>
-          <w:b/>
-        </w:rPr>
-      </w:pPr>
-      <w:r>
-        <w:rPr>
-          <w:b/>
-        </w:rPr>
-        <w:t>Messages page</w:t>
-      </w:r>
-    </w:p>
-    <w:p>
-      <w:r>
-        <w:t xml:space="preserve">The messages page will display </w:t>
-      </w:r>
-      <w:r>
-        <w:t xml:space="preserve">messages for the logged in user. Categories of messages include; Overdue returns, </w:t>
-      </w:r>
-      <w:r>
-        <w:t xml:space="preserve">products low on stock, </w:t>
-      </w:r>
-      <w:r>
-        <w:t>expected shipments</w:t>
-      </w:r>
-      <w:r>
-        <w:t xml:space="preserve"> and</w:t>
-      </w:r>
-      <w:r>
-        <w:t xml:space="preserve"> </w:t>
-      </w:r>
-      <w:r>
-        <w:t>expiring products.</w:t>
+    <w:p/>
+    <w:p/>
+    <w:p/>
+    <w:p/>
+    <w:p/>
+    <w:p/>
+    <w:p/>
+    <w:p/>
+    <w:p/>
+    <w:p/>
+    <w:p/>
+    <w:p/>
+    <w:p/>
+    <w:p>
+      <w:pPr>
+        <w:rPr>
+          <w:b/>
+        </w:rPr>
+      </w:pPr>
+      <w:r>
+        <w:rPr>
+          <w:b/>
+        </w:rPr>
+        <w:lastRenderedPageBreak/>
+        <w:t>Check-in page</w:t>
+      </w:r>
+    </w:p>
+    <w:p>
+      <w:r>
+        <w:t xml:space="preserve">On this page staff will be able to search for a customer to see the items they have checked out at the time. </w:t>
+      </w:r>
+      <w:r>
+        <w:t xml:space="preserve">These items can be selected and checked back in. (This will send them either to the inspection database if it’s </w:t>
+      </w:r>
+      <w:r>
+        <w:t>developed</w:t>
+      </w:r>
+      <w:r>
+        <w:t xml:space="preserve"> in time</w:t>
+      </w:r>
+      <w:r>
+        <w:t xml:space="preserve">, or </w:t>
+      </w:r>
+      <w:r>
+        <w:t xml:space="preserve">flag them as returned in </w:t>
+      </w:r>
+      <w:r>
+        <w:t>stores</w:t>
+      </w:r>
+      <w:r>
+        <w:t>)</w:t>
       </w:r>
     </w:p>
     <w:p>
@@ -1116,12 +1145,11 @@
         <w:rPr>
           <w:noProof/>
         </w:rPr>
-        <w:lastRenderedPageBreak/>
         <w:drawing>
-          <wp:inline distT="0" distB="0" distL="0" distR="0" wp14:anchorId="189CEB95" wp14:editId="71C0C607">
-            <wp:extent cx="5731510" cy="4287520"/>
+          <wp:inline distT="0" distB="0" distL="0" distR="0" wp14:anchorId="20AAA11D" wp14:editId="10E48660">
+            <wp:extent cx="5731510" cy="3905885"/>
             <wp:effectExtent l="0" t="0" r="2540" b="0"/>
-            <wp:docPr id="15" name="Picture 15"/>
+            <wp:docPr id="31" name="Picture 31"/>
             <wp:cNvGraphicFramePr>
               <a:graphicFrameLocks xmlns:a="http://schemas.openxmlformats.org/drawingml/2006/main" noChangeAspect="1"/>
             </wp:cNvGraphicFramePr>
@@ -1141,7 +1169,7 @@
                   <pic:spPr>
                     <a:xfrm>
                       <a:off x="0" y="0"/>
-                      <a:ext cx="5731510" cy="4287520"/>
+                      <a:ext cx="5731510" cy="3905885"/>
                     </a:xfrm>
                     <a:prstGeom prst="rect">
                       <a:avLst/>
@@ -1154,40 +1182,55 @@
         </w:drawing>
       </w:r>
     </w:p>
-    <w:p>
-      <w:pPr>
-        <w:rPr>
-          <w:b/>
-        </w:rPr>
-      </w:pPr>
-    </w:p>
-    <w:p>
-      <w:pPr>
-        <w:rPr>
-          <w:b/>
-        </w:rPr>
-      </w:pPr>
-      <w:bookmarkStart w:id="0" w:name="_GoBack"/>
-      <w:bookmarkEnd w:id="0"/>
-      <w:r>
-        <w:rPr>
-          <w:b/>
-        </w:rPr>
-        <w:t>New shipment page</w:t>
-      </w:r>
-    </w:p>
-    <w:p>
-      <w:r>
-        <w:t xml:space="preserve">This page, used by staff, is to enter information about an arrived </w:t>
-      </w:r>
-      <w:r>
-        <w:t>shipm</w:t>
-      </w:r>
-      <w:r>
-        <w:t xml:space="preserve">ent. Depending on weather the shipment is a repeat shipment the user will navigate to either the </w:t>
-      </w:r>
-      <w:r>
-        <w:t xml:space="preserve">“Add brand new product” page or “Update stock shipment” page. </w:t>
+    <w:p/>
+    <w:p/>
+    <w:p/>
+    <w:p/>
+    <w:p/>
+    <w:p/>
+    <w:p/>
+    <w:p/>
+    <w:p/>
+    <w:p/>
+    <w:p/>
+    <w:p/>
+    <w:p/>
+    <w:p/>
+    <w:p>
+      <w:pPr>
+        <w:rPr>
+          <w:b/>
+        </w:rPr>
+      </w:pPr>
+      <w:r>
+        <w:rPr>
+          <w:b/>
+        </w:rPr>
+        <w:lastRenderedPageBreak/>
+        <w:t>Messages page</w:t>
+      </w:r>
+    </w:p>
+    <w:p>
+      <w:r>
+        <w:t xml:space="preserve">The messages page will display </w:t>
+      </w:r>
+      <w:r>
+        <w:t xml:space="preserve">messages for the logged in user. Categories of messages include; Overdue returns, </w:t>
+      </w:r>
+      <w:r>
+        <w:t xml:space="preserve">products low on stock, </w:t>
+      </w:r>
+      <w:r>
+        <w:t>expected shipments</w:t>
+      </w:r>
+      <w:r>
+        <w:t xml:space="preserve"> and</w:t>
+      </w:r>
+      <w:r>
+        <w:t xml:space="preserve"> </w:t>
+      </w:r>
+      <w:r>
+        <w:t>expiring products.</w:t>
       </w:r>
     </w:p>
     <w:p>
@@ -1195,12 +1238,11 @@
         <w:rPr>
           <w:noProof/>
         </w:rPr>
-        <w:lastRenderedPageBreak/>
         <w:drawing>
-          <wp:inline distT="0" distB="0" distL="0" distR="0" wp14:anchorId="1D579352" wp14:editId="2642CC23">
-            <wp:extent cx="5731510" cy="4058285"/>
-            <wp:effectExtent l="0" t="0" r="2540" b="0"/>
-            <wp:docPr id="16" name="Picture 16"/>
+          <wp:inline distT="0" distB="0" distL="0" distR="0" wp14:anchorId="39EC1C61" wp14:editId="63AA62EF">
+            <wp:extent cx="5731510" cy="3864610"/>
+            <wp:effectExtent l="0" t="0" r="2540" b="2540"/>
+            <wp:docPr id="32" name="Picture 32"/>
             <wp:cNvGraphicFramePr>
               <a:graphicFrameLocks xmlns:a="http://schemas.openxmlformats.org/drawingml/2006/main" noChangeAspect="1"/>
             </wp:cNvGraphicFramePr>
@@ -1220,7 +1262,7 @@
                   <pic:spPr>
                     <a:xfrm>
                       <a:off x="0" y="0"/>
-                      <a:ext cx="5731510" cy="4058285"/>
+                      <a:ext cx="5731510" cy="3864610"/>
                     </a:xfrm>
                     <a:prstGeom prst="rect">
                       <a:avLst/>
@@ -1233,16 +1275,142 @@
         </w:drawing>
       </w:r>
     </w:p>
+    <w:p/>
+    <w:p>
+      <w:pPr>
+        <w:rPr>
+          <w:b/>
+        </w:rPr>
+      </w:pPr>
+    </w:p>
+    <w:p>
+      <w:pPr>
+        <w:rPr>
+          <w:b/>
+        </w:rPr>
+      </w:pPr>
+    </w:p>
+    <w:p>
+      <w:pPr>
+        <w:rPr>
+          <w:b/>
+        </w:rPr>
+      </w:pPr>
+    </w:p>
+    <w:p>
+      <w:pPr>
+        <w:rPr>
+          <w:b/>
+        </w:rPr>
+      </w:pPr>
+    </w:p>
+    <w:p>
+      <w:pPr>
+        <w:rPr>
+          <w:b/>
+        </w:rPr>
+      </w:pPr>
+    </w:p>
+    <w:p>
+      <w:pPr>
+        <w:rPr>
+          <w:b/>
+        </w:rPr>
+      </w:pPr>
+    </w:p>
+    <w:p>
+      <w:pPr>
+        <w:rPr>
+          <w:b/>
+        </w:rPr>
+      </w:pPr>
+    </w:p>
+    <w:p>
+      <w:pPr>
+        <w:rPr>
+          <w:b/>
+        </w:rPr>
+      </w:pPr>
+    </w:p>
+    <w:p>
+      <w:pPr>
+        <w:rPr>
+          <w:b/>
+        </w:rPr>
+      </w:pPr>
+    </w:p>
+    <w:p>
+      <w:pPr>
+        <w:rPr>
+          <w:b/>
+        </w:rPr>
+      </w:pPr>
+    </w:p>
+    <w:p>
+      <w:pPr>
+        <w:rPr>
+          <w:b/>
+        </w:rPr>
+      </w:pPr>
+    </w:p>
+    <w:p>
+      <w:pPr>
+        <w:rPr>
+          <w:b/>
+        </w:rPr>
+      </w:pPr>
+    </w:p>
+    <w:p>
+      <w:pPr>
+        <w:rPr>
+          <w:b/>
+        </w:rPr>
+      </w:pPr>
+    </w:p>
+    <w:p>
+      <w:pPr>
+        <w:rPr>
+          <w:b/>
+        </w:rPr>
+      </w:pPr>
+      <w:r>
+        <w:rPr>
+          <w:b/>
+        </w:rPr>
+        <w:lastRenderedPageBreak/>
+        <w:t>New shipment page</w:t>
+      </w:r>
+      <w:r>
+        <w:rPr>
+          <w:b/>
+        </w:rPr>
+        <w:t>s</w:t>
+      </w:r>
+    </w:p>
+    <w:p>
+      <w:r>
+        <w:t xml:space="preserve">This page, used by staff, is to enter information about an arrived </w:t>
+      </w:r>
+      <w:r>
+        <w:t>shipm</w:t>
+      </w:r>
+      <w:r>
+        <w:t xml:space="preserve">ent. Depending on weather the shipment is a repeat shipment the user will navigate to either the </w:t>
+      </w:r>
+      <w:r>
+        <w:t xml:space="preserve">“Add brand new product” page or “Update stock shipment” page. </w:t>
+      </w:r>
+    </w:p>
     <w:p>
       <w:r>
         <w:rPr>
           <w:noProof/>
         </w:rPr>
         <w:drawing>
-          <wp:inline distT="0" distB="0" distL="0" distR="0" wp14:anchorId="68B3B4B9" wp14:editId="5AD32944">
-            <wp:extent cx="5731510" cy="3498215"/>
-            <wp:effectExtent l="0" t="0" r="2540" b="6985"/>
-            <wp:docPr id="17" name="Picture 17"/>
+          <wp:inline distT="0" distB="0" distL="0" distR="0" wp14:anchorId="354782BA" wp14:editId="6F012443">
+            <wp:extent cx="5731510" cy="4028440"/>
+            <wp:effectExtent l="0" t="0" r="2540" b="0"/>
+            <wp:docPr id="33" name="Picture 33"/>
             <wp:cNvGraphicFramePr>
               <a:graphicFrameLocks xmlns:a="http://schemas.openxmlformats.org/drawingml/2006/main" noChangeAspect="1"/>
             </wp:cNvGraphicFramePr>
@@ -1262,7 +1430,7 @@
                   <pic:spPr>
                     <a:xfrm>
                       <a:off x="0" y="0"/>
-                      <a:ext cx="5731510" cy="3498215"/>
+                      <a:ext cx="5731510" cy="4028440"/>
                     </a:xfrm>
                     <a:prstGeom prst="rect">
                       <a:avLst/>
@@ -1280,12 +1448,11 @@
         <w:rPr>
           <w:noProof/>
         </w:rPr>
-        <w:lastRenderedPageBreak/>
         <w:drawing>
-          <wp:inline distT="0" distB="0" distL="0" distR="0" wp14:anchorId="3E22E879" wp14:editId="7C2B4FC3">
-            <wp:extent cx="5731510" cy="3223260"/>
+          <wp:inline distT="0" distB="0" distL="0" distR="0" wp14:anchorId="1CC5787A" wp14:editId="06C1BC4E">
+            <wp:extent cx="5731510" cy="3657600"/>
             <wp:effectExtent l="0" t="0" r="2540" b="0"/>
-            <wp:docPr id="18" name="Picture 18"/>
+            <wp:docPr id="34" name="Picture 34"/>
             <wp:cNvGraphicFramePr>
               <a:graphicFrameLocks xmlns:a="http://schemas.openxmlformats.org/drawingml/2006/main" noChangeAspect="1"/>
             </wp:cNvGraphicFramePr>
@@ -1305,7 +1472,7 @@
                   <pic:spPr>
                     <a:xfrm>
                       <a:off x="0" y="0"/>
-                      <a:ext cx="5731510" cy="3223260"/>
+                      <a:ext cx="5731510" cy="3657600"/>
                     </a:xfrm>
                     <a:prstGeom prst="rect">
                       <a:avLst/>
@@ -1319,103 +1486,16 @@
       </w:r>
     </w:p>
     <w:p>
-      <w:pPr>
-        <w:rPr>
-          <w:b/>
-        </w:rPr>
-      </w:pPr>
-      <w:r>
-        <w:rPr>
-          <w:b/>
-        </w:rPr>
-        <w:t xml:space="preserve">3.2 </w:t>
-      </w:r>
-      <w:r>
-        <w:rPr>
-          <w:b/>
-        </w:rPr>
-        <w:t>Hardware interfaces</w:t>
-      </w:r>
-    </w:p>
-    <w:p>
-      <w:r>
-        <w:t xml:space="preserve">Thanks to the system being software based there are only </w:t>
-      </w:r>
-      <w:r>
-        <w:t xml:space="preserve">two </w:t>
-      </w:r>
-      <w:r>
-        <w:t>hardware interface</w:t>
-      </w:r>
-      <w:r>
-        <w:t>s</w:t>
-      </w:r>
-      <w:r>
-        <w:t xml:space="preserve"> to be considered. </w:t>
-      </w:r>
-      <w:r>
-        <w:t>Firstly,</w:t>
-      </w:r>
-      <w:r>
-        <w:t xml:space="preserve"> the systems interface with the barcode scanner, and secondly the interface between the system and computer on which it will run.</w:t>
-      </w:r>
-      <w:r>
-        <w:t xml:space="preserve"> </w:t>
-      </w:r>
-      <w:r>
-        <w:t>Both</w:t>
-      </w:r>
-      <w:r>
-        <w:t xml:space="preserve"> interfaces will be used by staff</w:t>
-      </w:r>
-      <w:r>
-        <w:t>, admins</w:t>
-      </w:r>
-      <w:r>
-        <w:t xml:space="preserve"> and </w:t>
-      </w:r>
-      <w:r>
-        <w:t>customers.</w:t>
-      </w:r>
-    </w:p>
-    <w:p/>
-    <w:p>
-      <w:pPr>
-        <w:rPr>
-          <w:b/>
-        </w:rPr>
-      </w:pPr>
-      <w:r>
-        <w:rPr>
-          <w:b/>
-        </w:rPr>
-        <w:t xml:space="preserve">3.3 </w:t>
-      </w:r>
-      <w:r>
-        <w:rPr>
-          <w:b/>
-        </w:rPr>
-        <w:t>Software interfaces</w:t>
-      </w:r>
-    </w:p>
-    <w:p>
-      <w:r>
-        <w:t>The diagram below illustrates the systems software interfaces</w:t>
-      </w:r>
-      <w:r>
-        <w:t>.</w:t>
-      </w:r>
-    </w:p>
-    <w:p>
       <w:r>
         <w:rPr>
           <w:noProof/>
         </w:rPr>
+        <w:lastRenderedPageBreak/>
         <w:drawing>
-          <wp:inline distT="0" distB="0" distL="0" distR="0" wp14:anchorId="7A31C742" wp14:editId="70CD5F5C">
-            <wp:extent cx="5731510" cy="2653665"/>
-            <wp:effectExtent l="0" t="0" r="2540" b="0"/>
-            <wp:docPr id="6" name="Picture 6"/>
+          <wp:inline distT="0" distB="0" distL="0" distR="0" wp14:anchorId="705515D4" wp14:editId="6297AEC9">
+            <wp:extent cx="5731510" cy="3576320"/>
+            <wp:effectExtent l="0" t="0" r="2540" b="5080"/>
+            <wp:docPr id="35" name="Picture 35"/>
             <wp:cNvGraphicFramePr>
               <a:graphicFrameLocks xmlns:a="http://schemas.openxmlformats.org/drawingml/2006/main" noChangeAspect="1"/>
             </wp:cNvGraphicFramePr>
@@ -1435,6 +1515,139 @@
                   <pic:spPr>
                     <a:xfrm>
                       <a:off x="0" y="0"/>
+                      <a:ext cx="5731510" cy="3576320"/>
+                    </a:xfrm>
+                    <a:prstGeom prst="rect">
+                      <a:avLst/>
+                    </a:prstGeom>
+                  </pic:spPr>
+                </pic:pic>
+              </a:graphicData>
+            </a:graphic>
+          </wp:inline>
+        </w:drawing>
+      </w:r>
+    </w:p>
+    <w:p/>
+    <w:p>
+      <w:pPr>
+        <w:rPr>
+          <w:b/>
+        </w:rPr>
+      </w:pPr>
+      <w:bookmarkStart w:id="0" w:name="_GoBack"/>
+      <w:bookmarkEnd w:id="0"/>
+      <w:r>
+        <w:rPr>
+          <w:b/>
+        </w:rPr>
+        <w:t xml:space="preserve">3.2 </w:t>
+      </w:r>
+      <w:r>
+        <w:rPr>
+          <w:b/>
+        </w:rPr>
+        <w:t>Hardware interfaces</w:t>
+      </w:r>
+    </w:p>
+    <w:p>
+      <w:r>
+        <w:t xml:space="preserve">Thanks to the system being software based there are only </w:t>
+      </w:r>
+      <w:r>
+        <w:t xml:space="preserve">two </w:t>
+      </w:r>
+      <w:r>
+        <w:t>hardware interface</w:t>
+      </w:r>
+      <w:r>
+        <w:t>s</w:t>
+      </w:r>
+      <w:r>
+        <w:t xml:space="preserve"> to be considered. </w:t>
+      </w:r>
+      <w:r>
+        <w:t>Firstly,</w:t>
+      </w:r>
+      <w:r>
+        <w:t xml:space="preserve"> the systems interface with the barcode scanner, and secondly the interface between the system and computer on which it will run.</w:t>
+      </w:r>
+      <w:r>
+        <w:t xml:space="preserve"> </w:t>
+      </w:r>
+      <w:r>
+        <w:t>Both</w:t>
+      </w:r>
+      <w:r>
+        <w:t xml:space="preserve"> interfaces will be used by staff</w:t>
+      </w:r>
+      <w:r>
+        <w:t>, admins</w:t>
+      </w:r>
+      <w:r>
+        <w:t xml:space="preserve"> and </w:t>
+      </w:r>
+      <w:r>
+        <w:t>customers.</w:t>
+      </w:r>
+    </w:p>
+    <w:p/>
+    <w:p>
+      <w:pPr>
+        <w:rPr>
+          <w:b/>
+        </w:rPr>
+      </w:pPr>
+      <w:r>
+        <w:rPr>
+          <w:b/>
+        </w:rPr>
+        <w:t xml:space="preserve">3.3 </w:t>
+      </w:r>
+      <w:r>
+        <w:rPr>
+          <w:b/>
+        </w:rPr>
+        <w:t>Software interfaces</w:t>
+      </w:r>
+    </w:p>
+    <w:p>
+      <w:r>
+        <w:t>The diagram below illustrates the systems software interfaces</w:t>
+      </w:r>
+      <w:r>
+        <w:t>.</w:t>
+      </w:r>
+    </w:p>
+    <w:p>
+      <w:r>
+        <w:rPr>
+          <w:noProof/>
+        </w:rPr>
+        <w:drawing>
+          <wp:inline distT="0" distB="0" distL="0" distR="0" wp14:anchorId="7A31C742" wp14:editId="70CD5F5C">
+            <wp:extent cx="5731510" cy="2653665"/>
+            <wp:effectExtent l="0" t="0" r="2540" b="0"/>
+            <wp:docPr id="6" name="Picture 6"/>
+            <wp:cNvGraphicFramePr>
+              <a:graphicFrameLocks xmlns:a="http://schemas.openxmlformats.org/drawingml/2006/main" noChangeAspect="1"/>
+            </wp:cNvGraphicFramePr>
+            <a:graphic xmlns:a="http://schemas.openxmlformats.org/drawingml/2006/main">
+              <a:graphicData uri="http://schemas.openxmlformats.org/drawingml/2006/picture">
+                <pic:pic xmlns:pic="http://schemas.openxmlformats.org/drawingml/2006/picture">
+                  <pic:nvPicPr>
+                    <pic:cNvPr id="1" name=""/>
+                    <pic:cNvPicPr/>
+                  </pic:nvPicPr>
+                  <pic:blipFill>
+                    <a:blip r:embed="rId21"/>
+                    <a:stretch>
+                      <a:fillRect/>
+                    </a:stretch>
+                  </pic:blipFill>
+                  <pic:spPr>
+                    <a:xfrm>
+                      <a:off x="0" y="0"/>
                       <a:ext cx="5731510" cy="2653665"/>
                     </a:xfrm>
                     <a:prstGeom prst="rect">
@@ -1450,6 +1663,7 @@
     </w:p>
     <w:p>
       <w:r>
+        <w:lastRenderedPageBreak/>
         <w:t xml:space="preserve">The systems interface with the database will be used to transfer data between the database and the system. </w:t>
       </w:r>
       <w:r>
@@ -1479,7 +1693,6 @@
     </w:p>
     <w:p>
       <w:r>
-        <w:lastRenderedPageBreak/>
         <w:t xml:space="preserve">The systems backend </w:t>
       </w:r>
       <w:r>

</xml_diff>